<commit_message>
Add database model diaagram
</commit_message>
<xml_diff>
--- a/Пояснительная записка_251002_Маталыга.docx
+++ b/Пояснительная записка_251002_Маталыга.docx
@@ -68,7 +68,7 @@
               <w:noProof/>
               <w:sz w:val="28"/>
               <w:szCs w:val="28"/>
-              <w:lang w:val="ru-BY" w:eastAsia="ru-BY"/>
+              <w:lang w:eastAsia="ru-BY"/>
             </w:rPr>
           </w:pPr>
           <w:r>
@@ -193,7 +193,7 @@
               <w:noProof/>
               <w:sz w:val="28"/>
               <w:szCs w:val="28"/>
-              <w:lang w:val="ru-BY" w:eastAsia="ru-BY"/>
+              <w:lang w:eastAsia="ru-BY"/>
             </w:rPr>
           </w:pPr>
           <w:hyperlink w:anchor="_Toc212587982" w:history="1">
@@ -291,7 +291,7 @@
               <w:noProof/>
               <w:sz w:val="28"/>
               <w:szCs w:val="28"/>
-              <w:lang w:val="ru-BY" w:eastAsia="ru-BY"/>
+              <w:lang w:eastAsia="ru-BY"/>
             </w:rPr>
           </w:pPr>
           <w:hyperlink w:anchor="_Toc212587983" w:history="1">
@@ -389,7 +389,7 @@
               <w:noProof/>
               <w:sz w:val="28"/>
               <w:szCs w:val="28"/>
-              <w:lang w:val="ru-BY" w:eastAsia="ru-BY"/>
+              <w:lang w:eastAsia="ru-BY"/>
             </w:rPr>
           </w:pPr>
           <w:hyperlink w:anchor="_Toc212587984" w:history="1">
@@ -487,7 +487,7 @@
               <w:noProof/>
               <w:sz w:val="28"/>
               <w:szCs w:val="28"/>
-              <w:lang w:val="ru-BY" w:eastAsia="ru-BY"/>
+              <w:lang w:eastAsia="ru-BY"/>
             </w:rPr>
           </w:pPr>
           <w:hyperlink w:anchor="_Toc212587985" w:history="1">
@@ -585,7 +585,7 @@
               <w:noProof/>
               <w:sz w:val="28"/>
               <w:szCs w:val="28"/>
-              <w:lang w:val="ru-BY" w:eastAsia="ru-BY"/>
+              <w:lang w:eastAsia="ru-BY"/>
             </w:rPr>
           </w:pPr>
           <w:hyperlink w:anchor="_Toc212587986" w:history="1">
@@ -683,7 +683,7 @@
               <w:noProof/>
               <w:sz w:val="28"/>
               <w:szCs w:val="28"/>
-              <w:lang w:val="ru-BY" w:eastAsia="ru-BY"/>
+              <w:lang w:eastAsia="ru-BY"/>
             </w:rPr>
           </w:pPr>
           <w:hyperlink w:anchor="_Toc212587987" w:history="1">
@@ -781,7 +781,7 @@
               <w:noProof/>
               <w:sz w:val="28"/>
               <w:szCs w:val="28"/>
-              <w:lang w:val="ru-BY" w:eastAsia="ru-BY"/>
+              <w:lang w:eastAsia="ru-BY"/>
             </w:rPr>
           </w:pPr>
           <w:hyperlink w:anchor="_Toc212587988" w:history="1">
@@ -879,7 +879,7 @@
               <w:noProof/>
               <w:sz w:val="28"/>
               <w:szCs w:val="28"/>
-              <w:lang w:val="ru-BY" w:eastAsia="ru-BY"/>
+              <w:lang w:eastAsia="ru-BY"/>
             </w:rPr>
           </w:pPr>
           <w:hyperlink w:anchor="_Toc212587989" w:history="1">
@@ -977,7 +977,7 @@
               <w:noProof/>
               <w:sz w:val="28"/>
               <w:szCs w:val="28"/>
-              <w:lang w:val="ru-BY" w:eastAsia="ru-BY"/>
+              <w:lang w:eastAsia="ru-BY"/>
             </w:rPr>
           </w:pPr>
           <w:hyperlink w:anchor="_Toc212587990" w:history="1">
@@ -1075,7 +1075,7 @@
               <w:noProof/>
               <w:sz w:val="28"/>
               <w:szCs w:val="28"/>
-              <w:lang w:val="ru-BY" w:eastAsia="ru-BY"/>
+              <w:lang w:eastAsia="ru-BY"/>
             </w:rPr>
           </w:pPr>
           <w:hyperlink w:anchor="_Toc212587991" w:history="1">
@@ -1191,7 +1191,7 @@
                 <w:sz w:val="28"/>
                 <w:szCs w:val="28"/>
               </w:rPr>
-              <w:t>16</w:t>
+              <w:t>17</w:t>
             </w:r>
             <w:r>
               <w:rPr>
@@ -2480,7 +2480,7 @@
           <w:noProof/>
         </w:rPr>
         <w:drawing>
-          <wp:inline distT="0" distB="0" distL="0" distR="0" wp14:anchorId="3E1D840D" wp14:editId="2B4C47B7">
+          <wp:inline distT="0" distB="0" distL="0" distR="0" wp14:anchorId="3E1D840D" wp14:editId="532FAF7C">
             <wp:extent cx="4513996" cy="2827725"/>
             <wp:effectExtent l="0" t="0" r="1270" b="0"/>
             <wp:docPr id="1" name="Рисунок 1"/>
@@ -2738,27 +2738,7 @@
           <w:szCs w:val="28"/>
           <w:lang w:val="ru-RU"/>
         </w:rPr>
-        <w:t xml:space="preserve">– это </w:t>
-      </w:r>
-      <w:proofErr w:type="gramStart"/>
-      <w:r>
-        <w:rPr>
-          <w:rFonts w:ascii="Times New Roman" w:hAnsi="Times New Roman" w:cs="Times New Roman"/>
-          <w:sz w:val="28"/>
-          <w:szCs w:val="28"/>
-          <w:lang w:val="ru-RU"/>
-        </w:rPr>
-        <w:t>платформа</w:t>
-      </w:r>
-      <w:proofErr w:type="gramEnd"/>
-      <w:r>
-        <w:rPr>
-          <w:rFonts w:ascii="Times New Roman" w:hAnsi="Times New Roman" w:cs="Times New Roman"/>
-          <w:sz w:val="28"/>
-          <w:szCs w:val="28"/>
-          <w:lang w:val="ru-RU"/>
-        </w:rPr>
-        <w:t xml:space="preserve"> </w:t>
+        <w:t xml:space="preserve">– это платформа </w:t>
       </w:r>
       <w:r>
         <w:rPr>
@@ -2928,33 +2908,15 @@
           <w:sz w:val="28"/>
           <w:szCs w:val="28"/>
         </w:rPr>
-        <w:t xml:space="preserve"> идеальным решением для компаний, где важно централизованное хранение знаний и прозрачность </w:t>
-      </w:r>
-      <w:proofErr w:type="gramStart"/>
-      <w:r>
-        <w:rPr>
-          <w:rFonts w:ascii="Times New Roman" w:hAnsi="Times New Roman" w:cs="Times New Roman"/>
-          <w:sz w:val="28"/>
-          <w:szCs w:val="28"/>
-        </w:rPr>
-        <w:t>коммуникации</w:t>
-      </w:r>
-      <w:r>
-        <w:rPr>
-          <w:rFonts w:ascii="Times New Roman" w:hAnsi="Times New Roman" w:cs="Times New Roman"/>
-          <w:sz w:val="28"/>
-          <w:szCs w:val="28"/>
-        </w:rPr>
-        <w:t>[</w:t>
-      </w:r>
-      <w:proofErr w:type="gramEnd"/>
-      <w:r>
-        <w:rPr>
-          <w:rFonts w:ascii="Times New Roman" w:hAnsi="Times New Roman" w:cs="Times New Roman"/>
-          <w:sz w:val="28"/>
-          <w:szCs w:val="28"/>
-        </w:rPr>
-        <w:t>2]</w:t>
+        <w:t xml:space="preserve"> идеальным решением для компаний, где важно централизованное хранение знаний и прозрачность коммуникации</w:t>
+      </w:r>
+      <w:r>
+        <w:rPr>
+          <w:rFonts w:ascii="Times New Roman" w:hAnsi="Times New Roman" w:cs="Times New Roman"/>
+          <w:sz w:val="28"/>
+          <w:szCs w:val="28"/>
+        </w:rPr>
+        <w:t>[2]</w:t>
       </w:r>
       <w:r>
         <w:rPr>
@@ -8980,6 +8942,651 @@
         </w:rPr>
       </w:pPr>
     </w:p>
+    <w:p>
+      <w:pPr>
+        <w:spacing w:after="0"/>
+        <w:ind w:firstLine="709"/>
+        <w:jc w:val="both"/>
+        <w:rPr>
+          <w:rFonts w:ascii="Times New Roman" w:hAnsi="Times New Roman" w:cs="Times New Roman"/>
+          <w:sz w:val="28"/>
+          <w:szCs w:val="28"/>
+          <w:lang w:val="ru-RU"/>
+        </w:rPr>
+      </w:pPr>
+      <w:r>
+        <w:rPr>
+          <w:rFonts w:ascii="Times New Roman" w:hAnsi="Times New Roman" w:cs="Times New Roman"/>
+          <w:sz w:val="28"/>
+          <w:szCs w:val="28"/>
+        </w:rPr>
+        <w:t xml:space="preserve">База данных была спроектирована для системы коллективной работы и управления контентом с поддержкой </w:t>
+      </w:r>
+      <w:proofErr w:type="spellStart"/>
+      <w:r>
+        <w:rPr>
+          <w:rFonts w:ascii="Times New Roman" w:hAnsi="Times New Roman" w:cs="Times New Roman"/>
+          <w:sz w:val="28"/>
+          <w:szCs w:val="28"/>
+        </w:rPr>
+        <w:t>мультитенантной</w:t>
+      </w:r>
+      <w:proofErr w:type="spellEnd"/>
+      <w:r>
+        <w:rPr>
+          <w:rFonts w:ascii="Times New Roman" w:hAnsi="Times New Roman" w:cs="Times New Roman"/>
+          <w:sz w:val="28"/>
+          <w:szCs w:val="28"/>
+        </w:rPr>
+        <w:t xml:space="preserve"> архитектуры. Она представляет собой реляционную модель, построенную на системе MySQL, и включает в себя десять взаимосвязанных таблиц, которые обеспечивают хранение и управление данными в рамках изолированных организационных пространств. Ключевой особенностью архитектуры является четкое разделение данных между различными организациями, что позволяет обеспечить безопасность и конфиденциальность информации каждой компании-клиента.</w:t>
+      </w:r>
+      <w:r>
+        <w:rPr>
+          <w:rFonts w:ascii="Times New Roman" w:hAnsi="Times New Roman" w:cs="Times New Roman"/>
+          <w:sz w:val="28"/>
+          <w:szCs w:val="28"/>
+          <w:lang w:val="ru-RU"/>
+        </w:rPr>
+        <w:t xml:space="preserve"> </w:t>
+      </w:r>
+    </w:p>
+    <w:p>
+      <w:pPr>
+        <w:spacing w:after="0"/>
+        <w:ind w:firstLine="709"/>
+        <w:jc w:val="both"/>
+        <w:rPr>
+          <w:rFonts w:ascii="Times New Roman" w:hAnsi="Times New Roman" w:cs="Times New Roman"/>
+          <w:sz w:val="28"/>
+          <w:szCs w:val="28"/>
+          <w:lang w:val="ru-RU"/>
+        </w:rPr>
+      </w:pPr>
+      <w:r>
+        <w:rPr>
+          <w:rFonts w:ascii="Times New Roman" w:hAnsi="Times New Roman" w:cs="Times New Roman"/>
+          <w:sz w:val="28"/>
+          <w:szCs w:val="28"/>
+        </w:rPr>
+        <w:t>Основу базы данных составляют сущности, описывающие пользователей, организационную структуру и контент системы</w:t>
+      </w:r>
+      <w:r>
+        <w:rPr>
+          <w:rFonts w:ascii="Times New Roman" w:hAnsi="Times New Roman" w:cs="Times New Roman"/>
+          <w:sz w:val="28"/>
+          <w:szCs w:val="28"/>
+          <w:lang w:val="ru-RU"/>
+        </w:rPr>
+        <w:t>.</w:t>
+      </w:r>
+    </w:p>
+    <w:p>
+      <w:pPr>
+        <w:spacing w:after="0"/>
+        <w:ind w:firstLine="709"/>
+        <w:jc w:val="both"/>
+        <w:rPr>
+          <w:rFonts w:ascii="Times New Roman" w:hAnsi="Times New Roman" w:cs="Times New Roman"/>
+          <w:sz w:val="28"/>
+          <w:szCs w:val="28"/>
+          <w:lang w:val="ru-RU"/>
+        </w:rPr>
+      </w:pPr>
+      <w:r>
+        <w:rPr>
+          <w:rFonts w:ascii="Times New Roman" w:hAnsi="Times New Roman" w:cs="Times New Roman"/>
+          <w:sz w:val="28"/>
+          <w:szCs w:val="28"/>
+          <w:lang w:val="ru-RU"/>
+        </w:rPr>
+        <w:t>Сущность «</w:t>
+      </w:r>
+      <w:r>
+        <w:rPr>
+          <w:rFonts w:ascii="Times New Roman" w:hAnsi="Times New Roman" w:cs="Times New Roman"/>
+          <w:sz w:val="28"/>
+          <w:szCs w:val="28"/>
+          <w:lang w:val="en-US"/>
+        </w:rPr>
+        <w:t>organizations</w:t>
+      </w:r>
+      <w:r>
+        <w:rPr>
+          <w:rFonts w:ascii="Times New Roman" w:hAnsi="Times New Roman" w:cs="Times New Roman"/>
+          <w:sz w:val="28"/>
+          <w:szCs w:val="28"/>
+          <w:lang w:val="ru-RU"/>
+        </w:rPr>
+        <w:t xml:space="preserve">». </w:t>
+      </w:r>
+      <w:r>
+        <w:rPr>
+          <w:rFonts w:ascii="Times New Roman" w:hAnsi="Times New Roman" w:cs="Times New Roman"/>
+          <w:sz w:val="28"/>
+          <w:szCs w:val="28"/>
+        </w:rPr>
+        <w:t xml:space="preserve">Является центральной сущностью для реализации </w:t>
+      </w:r>
+      <w:proofErr w:type="spellStart"/>
+      <w:r>
+        <w:rPr>
+          <w:rFonts w:ascii="Times New Roman" w:hAnsi="Times New Roman" w:cs="Times New Roman"/>
+          <w:sz w:val="28"/>
+          <w:szCs w:val="28"/>
+        </w:rPr>
+        <w:t>мультитенантной</w:t>
+      </w:r>
+      <w:proofErr w:type="spellEnd"/>
+      <w:r>
+        <w:rPr>
+          <w:rFonts w:ascii="Times New Roman" w:hAnsi="Times New Roman" w:cs="Times New Roman"/>
+          <w:sz w:val="28"/>
+          <w:szCs w:val="28"/>
+        </w:rPr>
+        <w:t xml:space="preserve"> архитектуры. Каждая организация представляет </w:t>
+      </w:r>
+      <w:r>
+        <w:rPr>
+          <w:rFonts w:ascii="Times New Roman" w:hAnsi="Times New Roman" w:cs="Times New Roman"/>
+          <w:sz w:val="28"/>
+          <w:szCs w:val="28"/>
+        </w:rPr>
+        <w:lastRenderedPageBreak/>
+        <w:t>собой изолированное рабочее пространство с собственной структурой пользователей и контента.</w:t>
+      </w:r>
+      <w:r>
+        <w:rPr>
+          <w:rFonts w:ascii="Times New Roman" w:hAnsi="Times New Roman" w:cs="Times New Roman"/>
+          <w:sz w:val="28"/>
+          <w:szCs w:val="28"/>
+          <w:lang w:val="ru-RU"/>
+        </w:rPr>
+        <w:t xml:space="preserve"> Основные атрибуты: </w:t>
+      </w:r>
+      <w:r>
+        <w:rPr>
+          <w:rFonts w:ascii="Times New Roman" w:hAnsi="Times New Roman" w:cs="Times New Roman"/>
+          <w:sz w:val="28"/>
+          <w:szCs w:val="28"/>
+          <w:lang w:val="en-US"/>
+        </w:rPr>
+        <w:t>id</w:t>
+      </w:r>
+      <w:r>
+        <w:rPr>
+          <w:rFonts w:ascii="Times New Roman" w:hAnsi="Times New Roman" w:cs="Times New Roman"/>
+          <w:sz w:val="28"/>
+          <w:szCs w:val="28"/>
+          <w:lang w:val="ru-RU"/>
+        </w:rPr>
+        <w:t xml:space="preserve"> (</w:t>
+      </w:r>
+      <w:r>
+        <w:rPr>
+          <w:rFonts w:ascii="Times New Roman" w:hAnsi="Times New Roman" w:cs="Times New Roman"/>
+          <w:sz w:val="28"/>
+          <w:szCs w:val="28"/>
+          <w:lang w:val="ru-RU"/>
+        </w:rPr>
+        <w:t>уникальный идентификатор</w:t>
+      </w:r>
+      <w:r>
+        <w:rPr>
+          <w:rFonts w:ascii="Times New Roman" w:hAnsi="Times New Roman" w:cs="Times New Roman"/>
+          <w:sz w:val="28"/>
+          <w:szCs w:val="28"/>
+          <w:lang w:val="ru-RU"/>
+        </w:rPr>
+        <w:t xml:space="preserve">), </w:t>
+      </w:r>
+      <w:r>
+        <w:rPr>
+          <w:rFonts w:ascii="Times New Roman" w:hAnsi="Times New Roman" w:cs="Times New Roman"/>
+          <w:sz w:val="28"/>
+          <w:szCs w:val="28"/>
+          <w:lang w:val="en-US"/>
+        </w:rPr>
+        <w:t>name</w:t>
+      </w:r>
+      <w:r>
+        <w:rPr>
+          <w:rFonts w:ascii="Times New Roman" w:hAnsi="Times New Roman" w:cs="Times New Roman"/>
+          <w:sz w:val="28"/>
+          <w:szCs w:val="28"/>
+          <w:lang w:val="ru-RU"/>
+        </w:rPr>
+        <w:t xml:space="preserve"> (название)</w:t>
+      </w:r>
+      <w:r>
+        <w:rPr>
+          <w:rFonts w:ascii="Times New Roman" w:hAnsi="Times New Roman" w:cs="Times New Roman"/>
+          <w:sz w:val="28"/>
+          <w:szCs w:val="28"/>
+          <w:lang w:val="ru-RU"/>
+        </w:rPr>
+        <w:t xml:space="preserve">, </w:t>
+      </w:r>
+      <w:r>
+        <w:rPr>
+          <w:rFonts w:ascii="Times New Roman" w:hAnsi="Times New Roman" w:cs="Times New Roman"/>
+          <w:sz w:val="28"/>
+          <w:szCs w:val="28"/>
+          <w:lang w:val="en-US"/>
+        </w:rPr>
+        <w:t>owner</w:t>
+      </w:r>
+      <w:r>
+        <w:rPr>
+          <w:rFonts w:ascii="Times New Roman" w:hAnsi="Times New Roman" w:cs="Times New Roman"/>
+          <w:sz w:val="28"/>
+          <w:szCs w:val="28"/>
+          <w:lang w:val="ru-RU"/>
+        </w:rPr>
+        <w:t>_</w:t>
+      </w:r>
+      <w:r>
+        <w:rPr>
+          <w:rFonts w:ascii="Times New Roman" w:hAnsi="Times New Roman" w:cs="Times New Roman"/>
+          <w:sz w:val="28"/>
+          <w:szCs w:val="28"/>
+          <w:lang w:val="en-US"/>
+        </w:rPr>
+        <w:t>id</w:t>
+      </w:r>
+      <w:r>
+        <w:rPr>
+          <w:rFonts w:ascii="Times New Roman" w:hAnsi="Times New Roman" w:cs="Times New Roman"/>
+          <w:sz w:val="28"/>
+          <w:szCs w:val="28"/>
+          <w:lang w:val="ru-RU"/>
+        </w:rPr>
+        <w:t xml:space="preserve"> (идентификатор владельца организации, т.е. супер-администратора)</w:t>
+      </w:r>
+      <w:r>
+        <w:rPr>
+          <w:rFonts w:ascii="Times New Roman" w:hAnsi="Times New Roman" w:cs="Times New Roman"/>
+          <w:sz w:val="28"/>
+          <w:szCs w:val="28"/>
+          <w:lang w:val="ru-RU"/>
+        </w:rPr>
+        <w:t xml:space="preserve">, </w:t>
+      </w:r>
+      <w:r>
+        <w:rPr>
+          <w:rFonts w:ascii="Times New Roman" w:hAnsi="Times New Roman" w:cs="Times New Roman"/>
+          <w:sz w:val="28"/>
+          <w:szCs w:val="28"/>
+          <w:lang w:val="en-US"/>
+        </w:rPr>
+        <w:t>contact</w:t>
+      </w:r>
+      <w:r>
+        <w:rPr>
+          <w:rFonts w:ascii="Times New Roman" w:hAnsi="Times New Roman" w:cs="Times New Roman"/>
+          <w:sz w:val="28"/>
+          <w:szCs w:val="28"/>
+          <w:lang w:val="ru-RU"/>
+        </w:rPr>
+        <w:t>_</w:t>
+      </w:r>
+      <w:r>
+        <w:rPr>
+          <w:rFonts w:ascii="Times New Roman" w:hAnsi="Times New Roman" w:cs="Times New Roman"/>
+          <w:sz w:val="28"/>
+          <w:szCs w:val="28"/>
+          <w:lang w:val="en-US"/>
+        </w:rPr>
+        <w:t>info</w:t>
+      </w:r>
+      <w:r>
+        <w:rPr>
+          <w:rFonts w:ascii="Times New Roman" w:hAnsi="Times New Roman" w:cs="Times New Roman"/>
+          <w:sz w:val="28"/>
+          <w:szCs w:val="28"/>
+          <w:lang w:val="ru-RU"/>
+        </w:rPr>
+        <w:t xml:space="preserve"> (контактная информация).</w:t>
+      </w:r>
+    </w:p>
+    <w:p>
+      <w:pPr>
+        <w:spacing w:after="0"/>
+        <w:ind w:firstLine="709"/>
+        <w:jc w:val="both"/>
+        <w:rPr>
+          <w:rFonts w:ascii="Times New Roman" w:hAnsi="Times New Roman" w:cs="Times New Roman"/>
+          <w:sz w:val="28"/>
+          <w:szCs w:val="28"/>
+          <w:lang w:val="ru-RU"/>
+        </w:rPr>
+      </w:pPr>
+      <w:r>
+        <w:rPr>
+          <w:rFonts w:ascii="Times New Roman" w:hAnsi="Times New Roman" w:cs="Times New Roman"/>
+          <w:sz w:val="28"/>
+          <w:szCs w:val="28"/>
+          <w:lang w:val="ru-RU"/>
+        </w:rPr>
+        <w:t>Сущность «</w:t>
+      </w:r>
+      <w:r>
+        <w:rPr>
+          <w:rFonts w:ascii="Times New Roman" w:hAnsi="Times New Roman" w:cs="Times New Roman"/>
+          <w:sz w:val="28"/>
+          <w:szCs w:val="28"/>
+          <w:lang w:val="en-US"/>
+        </w:rPr>
+        <w:t>accounts</w:t>
+      </w:r>
+      <w:r>
+        <w:rPr>
+          <w:rFonts w:ascii="Times New Roman" w:hAnsi="Times New Roman" w:cs="Times New Roman"/>
+          <w:sz w:val="28"/>
+          <w:szCs w:val="28"/>
+          <w:lang w:val="ru-RU"/>
+        </w:rPr>
+        <w:t>»</w:t>
+      </w:r>
+      <w:r>
+        <w:rPr>
+          <w:rFonts w:ascii="Times New Roman" w:hAnsi="Times New Roman" w:cs="Times New Roman"/>
+          <w:sz w:val="28"/>
+          <w:szCs w:val="28"/>
+          <w:lang w:val="ru-RU"/>
+        </w:rPr>
+        <w:t xml:space="preserve">. </w:t>
+      </w:r>
+      <w:r>
+        <w:rPr>
+          <w:rFonts w:ascii="Times New Roman" w:hAnsi="Times New Roman" w:cs="Times New Roman"/>
+          <w:sz w:val="28"/>
+          <w:szCs w:val="28"/>
+        </w:rPr>
+        <w:t xml:space="preserve">Хранит учетные данные и профильную информацию пользователей системы. Каждый пользователь обязательно принадлежит к одной организации и </w:t>
+      </w:r>
+      <w:proofErr w:type="spellStart"/>
+      <w:r>
+        <w:rPr>
+          <w:rFonts w:ascii="Times New Roman" w:hAnsi="Times New Roman" w:cs="Times New Roman"/>
+          <w:sz w:val="28"/>
+          <w:szCs w:val="28"/>
+        </w:rPr>
+        <w:t>име</w:t>
+      </w:r>
+      <w:r>
+        <w:rPr>
+          <w:rFonts w:ascii="Times New Roman" w:hAnsi="Times New Roman" w:cs="Times New Roman"/>
+          <w:sz w:val="28"/>
+          <w:szCs w:val="28"/>
+          <w:lang w:val="ru-RU"/>
+        </w:rPr>
+        <w:t>ет</w:t>
+      </w:r>
+      <w:proofErr w:type="spellEnd"/>
+      <w:r>
+        <w:rPr>
+          <w:rFonts w:ascii="Times New Roman" w:hAnsi="Times New Roman" w:cs="Times New Roman"/>
+          <w:sz w:val="28"/>
+          <w:szCs w:val="28"/>
+        </w:rPr>
+        <w:t xml:space="preserve"> определенную роль в системе.</w:t>
+      </w:r>
+      <w:r>
+        <w:rPr>
+          <w:rFonts w:ascii="Times New Roman" w:hAnsi="Times New Roman" w:cs="Times New Roman"/>
+          <w:sz w:val="28"/>
+          <w:szCs w:val="28"/>
+          <w:lang w:val="ru-RU"/>
+        </w:rPr>
+        <w:t xml:space="preserve"> Основные атрибуты: </w:t>
+      </w:r>
+      <w:r>
+        <w:rPr>
+          <w:rFonts w:ascii="Times New Roman" w:hAnsi="Times New Roman" w:cs="Times New Roman"/>
+          <w:sz w:val="28"/>
+          <w:szCs w:val="28"/>
+          <w:lang w:val="en-US"/>
+        </w:rPr>
+        <w:t>email</w:t>
+      </w:r>
+      <w:r>
+        <w:rPr>
+          <w:rFonts w:ascii="Times New Roman" w:hAnsi="Times New Roman" w:cs="Times New Roman"/>
+          <w:sz w:val="28"/>
+          <w:szCs w:val="28"/>
+          <w:lang w:val="ru-RU"/>
+        </w:rPr>
+        <w:t xml:space="preserve"> (</w:t>
+      </w:r>
+      <w:r>
+        <w:rPr>
+          <w:rFonts w:ascii="Times New Roman" w:hAnsi="Times New Roman" w:cs="Times New Roman"/>
+          <w:sz w:val="28"/>
+          <w:szCs w:val="28"/>
+          <w:lang w:val="ru-RU"/>
+        </w:rPr>
+        <w:t>электронная почта, на которую была выслана ссылка-приглашение на добавление в организацию</w:t>
+      </w:r>
+      <w:r>
+        <w:rPr>
+          <w:rFonts w:ascii="Times New Roman" w:hAnsi="Times New Roman" w:cs="Times New Roman"/>
+          <w:sz w:val="28"/>
+          <w:szCs w:val="28"/>
+          <w:lang w:val="ru-RU"/>
+        </w:rPr>
+        <w:t>)</w:t>
+      </w:r>
+      <w:r>
+        <w:rPr>
+          <w:rFonts w:ascii="Times New Roman" w:hAnsi="Times New Roman" w:cs="Times New Roman"/>
+          <w:sz w:val="28"/>
+          <w:szCs w:val="28"/>
+          <w:lang w:val="ru-RU"/>
+        </w:rPr>
+        <w:t xml:space="preserve">, </w:t>
+      </w:r>
+      <w:r>
+        <w:rPr>
+          <w:rFonts w:ascii="Times New Roman" w:hAnsi="Times New Roman" w:cs="Times New Roman"/>
+          <w:sz w:val="28"/>
+          <w:szCs w:val="28"/>
+          <w:lang w:val="en-US"/>
+        </w:rPr>
+        <w:t>password</w:t>
+      </w:r>
+      <w:r>
+        <w:rPr>
+          <w:rFonts w:ascii="Times New Roman" w:hAnsi="Times New Roman" w:cs="Times New Roman"/>
+          <w:sz w:val="28"/>
+          <w:szCs w:val="28"/>
+          <w:lang w:val="ru-RU"/>
+        </w:rPr>
+        <w:t>_</w:t>
+      </w:r>
+      <w:r>
+        <w:rPr>
+          <w:rFonts w:ascii="Times New Roman" w:hAnsi="Times New Roman" w:cs="Times New Roman"/>
+          <w:sz w:val="28"/>
+          <w:szCs w:val="28"/>
+          <w:lang w:val="en-US"/>
+        </w:rPr>
+        <w:t>hash</w:t>
+      </w:r>
+      <w:r>
+        <w:rPr>
+          <w:rFonts w:ascii="Times New Roman" w:hAnsi="Times New Roman" w:cs="Times New Roman"/>
+          <w:sz w:val="28"/>
+          <w:szCs w:val="28"/>
+          <w:lang w:val="ru-RU"/>
+        </w:rPr>
+        <w:t xml:space="preserve"> (</w:t>
+      </w:r>
+      <w:r>
+        <w:rPr>
+          <w:rFonts w:ascii="Times New Roman" w:hAnsi="Times New Roman" w:cs="Times New Roman"/>
+          <w:sz w:val="28"/>
+          <w:szCs w:val="28"/>
+          <w:lang w:val="ru-RU"/>
+        </w:rPr>
+        <w:t xml:space="preserve">хэш </w:t>
+      </w:r>
+      <w:proofErr w:type="spellStart"/>
+      <w:r>
+        <w:rPr>
+          <w:rFonts w:ascii="Times New Roman" w:hAnsi="Times New Roman" w:cs="Times New Roman"/>
+          <w:sz w:val="28"/>
+          <w:szCs w:val="28"/>
+          <w:lang w:val="ru-RU"/>
+        </w:rPr>
+        <w:t>паролья</w:t>
+      </w:r>
+      <w:proofErr w:type="spellEnd"/>
+      <w:r>
+        <w:rPr>
+          <w:rFonts w:ascii="Times New Roman" w:hAnsi="Times New Roman" w:cs="Times New Roman"/>
+          <w:sz w:val="28"/>
+          <w:szCs w:val="28"/>
+          <w:lang w:val="ru-RU"/>
+        </w:rPr>
+        <w:t>)</w:t>
+      </w:r>
+      <w:r>
+        <w:rPr>
+          <w:rFonts w:ascii="Times New Roman" w:hAnsi="Times New Roman" w:cs="Times New Roman"/>
+          <w:sz w:val="28"/>
+          <w:szCs w:val="28"/>
+          <w:lang w:val="ru-RU"/>
+        </w:rPr>
+        <w:t xml:space="preserve">, </w:t>
+      </w:r>
+      <w:r>
+        <w:rPr>
+          <w:rFonts w:ascii="Times New Roman" w:hAnsi="Times New Roman" w:cs="Times New Roman"/>
+          <w:sz w:val="28"/>
+          <w:szCs w:val="28"/>
+          <w:lang w:val="en-US"/>
+        </w:rPr>
+        <w:t>role</w:t>
+      </w:r>
+      <w:r>
+        <w:rPr>
+          <w:rFonts w:ascii="Times New Roman" w:hAnsi="Times New Roman" w:cs="Times New Roman"/>
+          <w:sz w:val="28"/>
+          <w:szCs w:val="28"/>
+          <w:lang w:val="ru-RU"/>
+        </w:rPr>
+        <w:t>_</w:t>
+      </w:r>
+      <w:r>
+        <w:rPr>
+          <w:rFonts w:ascii="Times New Roman" w:hAnsi="Times New Roman" w:cs="Times New Roman"/>
+          <w:sz w:val="28"/>
+          <w:szCs w:val="28"/>
+          <w:lang w:val="en-US"/>
+        </w:rPr>
+        <w:t>id</w:t>
+      </w:r>
+      <w:r>
+        <w:rPr>
+          <w:rFonts w:ascii="Times New Roman" w:hAnsi="Times New Roman" w:cs="Times New Roman"/>
+          <w:sz w:val="28"/>
+          <w:szCs w:val="28"/>
+          <w:lang w:val="ru-RU"/>
+        </w:rPr>
+        <w:t xml:space="preserve"> (</w:t>
+      </w:r>
+      <w:r>
+        <w:rPr>
+          <w:rFonts w:ascii="Times New Roman" w:hAnsi="Times New Roman" w:cs="Times New Roman"/>
+          <w:sz w:val="28"/>
+          <w:szCs w:val="28"/>
+          <w:lang w:val="ru-RU"/>
+        </w:rPr>
+        <w:t>связь с ролью пользователя в системе</w:t>
+      </w:r>
+      <w:r>
+        <w:rPr>
+          <w:rFonts w:ascii="Times New Roman" w:hAnsi="Times New Roman" w:cs="Times New Roman"/>
+          <w:sz w:val="28"/>
+          <w:szCs w:val="28"/>
+          <w:lang w:val="ru-RU"/>
+        </w:rPr>
+        <w:t>)</w:t>
+      </w:r>
+      <w:r>
+        <w:rPr>
+          <w:rFonts w:ascii="Times New Roman" w:hAnsi="Times New Roman" w:cs="Times New Roman"/>
+          <w:sz w:val="28"/>
+          <w:szCs w:val="28"/>
+          <w:lang w:val="ru-RU"/>
+        </w:rPr>
+        <w:t>.</w:t>
+      </w:r>
+    </w:p>
+    <w:p>
+      <w:pPr>
+        <w:spacing w:after="0"/>
+        <w:jc w:val="both"/>
+        <w:rPr>
+          <w:rFonts w:ascii="Times New Roman" w:hAnsi="Times New Roman" w:cs="Times New Roman"/>
+          <w:sz w:val="28"/>
+          <w:szCs w:val="28"/>
+          <w:lang w:val="ru-RU"/>
+        </w:rPr>
+      </w:pPr>
+      <w:r>
+        <w:rPr>
+          <w:rFonts w:ascii="Times New Roman" w:hAnsi="Times New Roman" w:cs="Times New Roman"/>
+          <w:sz w:val="28"/>
+          <w:szCs w:val="28"/>
+          <w:lang w:val="ru-RU"/>
+        </w:rPr>
+        <w:tab/>
+        <w:t>П</w:t>
+      </w:r>
+      <w:r>
+        <w:rPr>
+          <w:rFonts w:ascii="Times New Roman" w:hAnsi="Times New Roman" w:cs="Times New Roman"/>
+          <w:sz w:val="28"/>
+          <w:szCs w:val="28"/>
+          <w:lang w:val="ru-RU"/>
+        </w:rPr>
+        <w:t>одробное описание всех сущностей представлено в таблице 3.1.</w:t>
+      </w:r>
+    </w:p>
+    <w:p>
+      <w:pPr>
+        <w:spacing w:after="0"/>
+        <w:jc w:val="both"/>
+        <w:rPr>
+          <w:rFonts w:ascii="Times New Roman" w:hAnsi="Times New Roman" w:cs="Times New Roman"/>
+          <w:sz w:val="28"/>
+          <w:szCs w:val="28"/>
+          <w:lang w:val="ru-RU"/>
+        </w:rPr>
+      </w:pPr>
+    </w:p>
+    <w:p>
+      <w:pPr>
+        <w:spacing w:after="0"/>
+        <w:jc w:val="both"/>
+        <w:rPr>
+          <w:rFonts w:ascii="Times New Roman" w:hAnsi="Times New Roman" w:cs="Times New Roman"/>
+          <w:sz w:val="28"/>
+          <w:szCs w:val="28"/>
+          <w:lang w:val="ru-RU"/>
+        </w:rPr>
+      </w:pPr>
+      <w:r>
+        <w:rPr>
+          <w:rFonts w:ascii="Times New Roman" w:hAnsi="Times New Roman" w:cs="Times New Roman"/>
+          <w:sz w:val="28"/>
+          <w:szCs w:val="28"/>
+          <w:lang w:val="ru-RU"/>
+        </w:rPr>
+        <w:t>Таблица 3.1 – Сущности, атрибуты, связи</w:t>
+      </w:r>
+    </w:p>
     <w:tbl>
       <w:tblPr>
         <w:tblStyle w:val="ae"/>
@@ -9077,7 +9684,7 @@
                 <w:rFonts w:ascii="Times New Roman" w:hAnsi="Times New Roman" w:cs="Times New Roman"/>
                 <w:color w:val="0F1115"/>
               </w:rPr>
-              <w:t>Связи с внешними таблицами</w:t>
+              <w:t xml:space="preserve">Связи </w:t>
             </w:r>
           </w:p>
         </w:tc>
@@ -9756,15 +10363,7 @@
                 <w:rFonts w:ascii="Times New Roman" w:hAnsi="Times New Roman" w:cs="Times New Roman"/>
                 <w:color w:val="0F1115"/>
               </w:rPr>
-              <w:t xml:space="preserve">пользователей внутри организации </w:t>
-            </w:r>
-            <w:r>
-              <w:rPr>
-                <w:rFonts w:ascii="Times New Roman" w:hAnsi="Times New Roman" w:cs="Times New Roman"/>
-                <w:color w:val="0F1115"/>
-              </w:rPr>
-              <w:lastRenderedPageBreak/>
-              <w:t>для совместной работы</w:t>
+              <w:t>пользователей внутри организации для совместной работы</w:t>
             </w:r>
           </w:p>
         </w:tc>
@@ -9787,7 +10386,6 @@
                 <w:rFonts w:ascii="Times New Roman" w:hAnsi="Times New Roman" w:cs="Times New Roman"/>
                 <w:color w:val="0F1115"/>
               </w:rPr>
-              <w:lastRenderedPageBreak/>
               <w:t>id</w:t>
             </w:r>
             <w:proofErr w:type="spellEnd"/>
@@ -9891,7 +10489,6 @@
                 <w:rFonts w:ascii="Times New Roman" w:hAnsi="Times New Roman" w:cs="Times New Roman"/>
                 <w:color w:val="0F1115"/>
               </w:rPr>
-              <w:lastRenderedPageBreak/>
               <w:t>creator_id</w:t>
             </w:r>
             <w:proofErr w:type="spellEnd"/>
@@ -9932,7 +10529,6 @@
                 <w:rFonts w:ascii="Times New Roman" w:hAnsi="Times New Roman" w:cs="Times New Roman"/>
                 <w:color w:val="0F1115"/>
               </w:rPr>
-              <w:lastRenderedPageBreak/>
               <w:t>accounts</w:t>
             </w:r>
             <w:proofErr w:type="spellEnd"/>
@@ -9996,7 +10592,6 @@
                 <w:rFonts w:ascii="Times New Roman" w:hAnsi="Times New Roman" w:cs="Times New Roman"/>
                 <w:color w:val="0F1115"/>
               </w:rPr>
-              <w:lastRenderedPageBreak/>
               <w:t>organization</w:t>
             </w:r>
             <w:r>
@@ -10063,7 +10658,6 @@
                 <w:bCs w:val="0"/>
                 <w:color w:val="0F1115"/>
               </w:rPr>
-              <w:lastRenderedPageBreak/>
               <w:t>publications</w:t>
             </w:r>
             <w:proofErr w:type="spellEnd"/>
@@ -10790,6 +11384,53 @@
           </w:p>
         </w:tc>
       </w:tr>
+    </w:tbl>
+    <w:p>
+      <w:pPr>
+        <w:spacing w:after="0"/>
+        <w:jc w:val="both"/>
+        <w:rPr>
+          <w:rFonts w:ascii="Times New Roman" w:hAnsi="Times New Roman" w:cs="Times New Roman"/>
+          <w:sz w:val="28"/>
+          <w:szCs w:val="28"/>
+          <w:lang w:val="ru-RU"/>
+        </w:rPr>
+      </w:pPr>
+    </w:p>
+    <w:p>
+      <w:pPr>
+        <w:spacing w:after="0"/>
+        <w:jc w:val="both"/>
+        <w:rPr>
+          <w:rFonts w:ascii="Times New Roman" w:hAnsi="Times New Roman" w:cs="Times New Roman"/>
+          <w:sz w:val="28"/>
+          <w:szCs w:val="28"/>
+          <w:lang w:val="ru-RU"/>
+        </w:rPr>
+      </w:pPr>
+      <w:r>
+        <w:rPr>
+          <w:rFonts w:ascii="Times New Roman" w:hAnsi="Times New Roman" w:cs="Times New Roman"/>
+          <w:sz w:val="28"/>
+          <w:szCs w:val="28"/>
+          <w:lang w:val="ru-RU"/>
+        </w:rPr>
+        <w:lastRenderedPageBreak/>
+        <w:t>Продолжение Таблицы 3.1</w:t>
+      </w:r>
+    </w:p>
+    <w:tbl>
+      <w:tblPr>
+        <w:tblStyle w:val="ae"/>
+        <w:tblW w:w="0" w:type="auto"/>
+        <w:tblLook w:val="04A0" w:firstRow="1" w:lastRow="0" w:firstColumn="1" w:lastColumn="0" w:noHBand="0" w:noVBand="1"/>
+      </w:tblPr>
+      <w:tblGrid>
+        <w:gridCol w:w="2349"/>
+        <w:gridCol w:w="2346"/>
+        <w:gridCol w:w="2323"/>
+        <w:gridCol w:w="2327"/>
+      </w:tblGrid>
       <w:tr>
         <w:tc>
           <w:tcPr>
@@ -10798,24 +11439,19 @@
           </w:tcPr>
           <w:p>
             <w:pPr>
-              <w:jc w:val="both"/>
+              <w:jc w:val="center"/>
               <w:rPr>
                 <w:rFonts w:ascii="Times New Roman" w:hAnsi="Times New Roman" w:cs="Times New Roman"/>
                 <w:lang w:val="ru-RU"/>
               </w:rPr>
             </w:pPr>
-            <w:proofErr w:type="spellStart"/>
-            <w:r>
-              <w:rPr>
-                <w:rStyle w:val="af"/>
-                <w:rFonts w:ascii="Times New Roman" w:hAnsi="Times New Roman" w:cs="Times New Roman"/>
-                <w:b w:val="0"/>
-                <w:bCs w:val="0"/>
-                <w:color w:val="0F1115"/>
-              </w:rPr>
-              <w:t>publication_keywords</w:t>
-            </w:r>
-            <w:proofErr w:type="spellEnd"/>
+            <w:r>
+              <w:rPr>
+                <w:rFonts w:ascii="Times New Roman" w:hAnsi="Times New Roman" w:cs="Times New Roman"/>
+                <w:color w:val="0F1115"/>
+              </w:rPr>
+              <w:t>Название таблицы</w:t>
+            </w:r>
           </w:p>
         </w:tc>
         <w:tc>
@@ -10825,7 +11461,7 @@
           </w:tcPr>
           <w:p>
             <w:pPr>
-              <w:jc w:val="both"/>
+              <w:jc w:val="center"/>
               <w:rPr>
                 <w:rFonts w:ascii="Times New Roman" w:hAnsi="Times New Roman" w:cs="Times New Roman"/>
                 <w:lang w:val="ru-RU"/>
@@ -10836,7 +11472,7 @@
                 <w:rFonts w:ascii="Times New Roman" w:hAnsi="Times New Roman" w:cs="Times New Roman"/>
                 <w:color w:val="0F1115"/>
               </w:rPr>
-              <w:t>Связь многие-ко-многим между публикациями и ключевыми словами</w:t>
+              <w:t>Краткое описание</w:t>
             </w:r>
           </w:p>
         </w:tc>
@@ -10847,7 +11483,7 @@
           </w:tcPr>
           <w:p>
             <w:pPr>
-              <w:jc w:val="both"/>
+              <w:jc w:val="center"/>
               <w:rPr>
                 <w:rFonts w:ascii="Times New Roman" w:hAnsi="Times New Roman" w:cs="Times New Roman"/>
                 <w:lang w:val="en-US"/>
@@ -10857,35 +11493,9 @@
               <w:rPr>
                 <w:rFonts w:ascii="Times New Roman" w:hAnsi="Times New Roman" w:cs="Times New Roman"/>
                 <w:color w:val="0F1115"/>
-                <w:lang w:val="en-US"/>
-              </w:rPr>
-              <w:t xml:space="preserve">id, </w:t>
-            </w:r>
-            <w:proofErr w:type="spellStart"/>
-            <w:r>
-              <w:rPr>
-                <w:rFonts w:ascii="Times New Roman" w:hAnsi="Times New Roman" w:cs="Times New Roman"/>
-                <w:color w:val="0F1115"/>
-              </w:rPr>
-              <w:t>publication_id</w:t>
-            </w:r>
-            <w:proofErr w:type="spellEnd"/>
-            <w:r>
-              <w:rPr>
-                <w:rFonts w:ascii="Times New Roman" w:hAnsi="Times New Roman" w:cs="Times New Roman"/>
-                <w:color w:val="0F1115"/>
-              </w:rPr>
-              <w:t xml:space="preserve">, </w:t>
-            </w:r>
-            <w:proofErr w:type="spellStart"/>
-            <w:r>
-              <w:rPr>
-                <w:rFonts w:ascii="Times New Roman" w:hAnsi="Times New Roman" w:cs="Times New Roman"/>
-                <w:color w:val="0F1115"/>
-              </w:rPr>
-              <w:t>keyword_id</w:t>
-            </w:r>
-            <w:proofErr w:type="spellEnd"/>
+              </w:rPr>
+              <w:t>Атрибуты</w:t>
+            </w:r>
           </w:p>
         </w:tc>
         <w:tc>
@@ -10895,75 +11505,18 @@
           </w:tcPr>
           <w:p>
             <w:pPr>
-              <w:jc w:val="both"/>
+              <w:jc w:val="center"/>
               <w:rPr>
                 <w:rFonts w:ascii="Times New Roman" w:hAnsi="Times New Roman" w:cs="Times New Roman"/>
                 <w:lang w:val="en-US"/>
               </w:rPr>
             </w:pPr>
-            <w:proofErr w:type="spellStart"/>
-            <w:r>
-              <w:rPr>
-                <w:rFonts w:ascii="Times New Roman" w:hAnsi="Times New Roman" w:cs="Times New Roman"/>
-                <w:color w:val="0F1115"/>
-              </w:rPr>
-              <w:t>publications</w:t>
-            </w:r>
-            <w:proofErr w:type="spellEnd"/>
-            <w:r>
-              <w:rPr>
-                <w:rFonts w:ascii="Times New Roman" w:hAnsi="Times New Roman" w:cs="Times New Roman"/>
-                <w:color w:val="0F1115"/>
-              </w:rPr>
-              <w:t xml:space="preserve"> (</w:t>
-            </w:r>
-            <w:proofErr w:type="spellStart"/>
-            <w:r>
-              <w:rPr>
-                <w:rFonts w:ascii="Times New Roman" w:hAnsi="Times New Roman" w:cs="Times New Roman"/>
-                <w:color w:val="0F1115"/>
-              </w:rPr>
-              <w:t>publication_id</w:t>
-            </w:r>
-            <w:proofErr w:type="spellEnd"/>
-            <w:r>
-              <w:rPr>
-                <w:rFonts w:ascii="Times New Roman" w:hAnsi="Times New Roman" w:cs="Times New Roman"/>
-                <w:color w:val="0F1115"/>
-              </w:rPr>
-              <w:t xml:space="preserve">), </w:t>
-            </w:r>
-            <w:proofErr w:type="spellStart"/>
-            <w:r>
-              <w:rPr>
-                <w:rFonts w:ascii="Times New Roman" w:hAnsi="Times New Roman" w:cs="Times New Roman"/>
-                <w:color w:val="0F1115"/>
-              </w:rPr>
-              <w:t>keywords</w:t>
-            </w:r>
-            <w:proofErr w:type="spellEnd"/>
-            <w:r>
-              <w:rPr>
-                <w:rFonts w:ascii="Times New Roman" w:hAnsi="Times New Roman" w:cs="Times New Roman"/>
-                <w:color w:val="0F1115"/>
-              </w:rPr>
-              <w:t xml:space="preserve"> (</w:t>
-            </w:r>
-            <w:proofErr w:type="spellStart"/>
-            <w:r>
-              <w:rPr>
-                <w:rFonts w:ascii="Times New Roman" w:hAnsi="Times New Roman" w:cs="Times New Roman"/>
-                <w:color w:val="0F1115"/>
-              </w:rPr>
-              <w:t>keyword_id</w:t>
-            </w:r>
-            <w:proofErr w:type="spellEnd"/>
-            <w:r>
-              <w:rPr>
-                <w:rFonts w:ascii="Times New Roman" w:hAnsi="Times New Roman" w:cs="Times New Roman"/>
-                <w:color w:val="0F1115"/>
-              </w:rPr>
-              <w:t>)</w:t>
+            <w:r>
+              <w:rPr>
+                <w:rFonts w:ascii="Times New Roman" w:hAnsi="Times New Roman" w:cs="Times New Roman"/>
+                <w:color w:val="0F1115"/>
+              </w:rPr>
+              <w:t>Связи</w:t>
             </w:r>
           </w:p>
         </w:tc>
@@ -10994,7 +11547,7 @@
                 <w:bCs w:val="0"/>
                 <w:color w:val="0F1115"/>
               </w:rPr>
-              <w:t>publication_authors</w:t>
+              <w:t>publication_keywords</w:t>
             </w:r>
             <w:proofErr w:type="spellEnd"/>
           </w:p>
@@ -11017,9 +11570,8 @@
               <w:rPr>
                 <w:rFonts w:ascii="Times New Roman" w:hAnsi="Times New Roman" w:cs="Times New Roman"/>
                 <w:color w:val="0F1115"/>
-                <w:lang w:val="ru-RU"/>
-              </w:rPr>
-              <w:t>Связь многие-ко-многим между публикацией и авторами</w:t>
+              </w:rPr>
+              <w:t>Связь многие-ко-многим между публикациями и ключевыми словами</w:t>
             </w:r>
           </w:p>
         </w:tc>
@@ -11036,13 +11588,21 @@
                 <w:color w:val="0F1115"/>
               </w:rPr>
             </w:pPr>
+            <w:r>
+              <w:rPr>
+                <w:rFonts w:ascii="Times New Roman" w:hAnsi="Times New Roman" w:cs="Times New Roman"/>
+                <w:color w:val="0F1115"/>
+                <w:lang w:val="en-US"/>
+              </w:rPr>
+              <w:t xml:space="preserve">id, </w:t>
+            </w:r>
             <w:proofErr w:type="spellStart"/>
             <w:r>
               <w:rPr>
                 <w:rFonts w:ascii="Times New Roman" w:hAnsi="Times New Roman" w:cs="Times New Roman"/>
                 <w:color w:val="0F1115"/>
               </w:rPr>
-              <w:t>id</w:t>
+              <w:t>publication_id</w:t>
             </w:r>
             <w:proofErr w:type="spellEnd"/>
             <w:r>
@@ -11058,23 +11618,7 @@
                 <w:rFonts w:ascii="Times New Roman" w:hAnsi="Times New Roman" w:cs="Times New Roman"/>
                 <w:color w:val="0F1115"/>
               </w:rPr>
-              <w:t>publication_id</w:t>
-            </w:r>
-            <w:proofErr w:type="spellEnd"/>
-            <w:r>
-              <w:rPr>
-                <w:rFonts w:ascii="Times New Roman" w:hAnsi="Times New Roman" w:cs="Times New Roman"/>
-                <w:color w:val="0F1115"/>
-              </w:rPr>
-              <w:t xml:space="preserve">, </w:t>
-            </w:r>
-            <w:proofErr w:type="spellStart"/>
-            <w:r>
-              <w:rPr>
-                <w:rFonts w:ascii="Times New Roman" w:hAnsi="Times New Roman" w:cs="Times New Roman"/>
-                <w:color w:val="0F1115"/>
-              </w:rPr>
-              <w:t>author_id</w:t>
+              <w:t>keyword_id</w:t>
             </w:r>
             <w:proofErr w:type="spellEnd"/>
           </w:p>
@@ -11122,24 +11666,15 @@
                 <w:rFonts w:ascii="Times New Roman" w:hAnsi="Times New Roman" w:cs="Times New Roman"/>
                 <w:color w:val="0F1115"/>
               </w:rPr>
-              <w:t>),</w:t>
-            </w:r>
-          </w:p>
-          <w:p>
-            <w:pPr>
-              <w:jc w:val="both"/>
-              <w:rPr>
-                <w:rFonts w:ascii="Times New Roman" w:hAnsi="Times New Roman" w:cs="Times New Roman"/>
-                <w:color w:val="0F1115"/>
-              </w:rPr>
-            </w:pPr>
+              <w:t xml:space="preserve">), </w:t>
+            </w:r>
             <w:proofErr w:type="spellStart"/>
             <w:r>
               <w:rPr>
                 <w:rFonts w:ascii="Times New Roman" w:hAnsi="Times New Roman" w:cs="Times New Roman"/>
                 <w:color w:val="0F1115"/>
               </w:rPr>
-              <w:t>accounts</w:t>
+              <w:t>keywords</w:t>
             </w:r>
             <w:proofErr w:type="spellEnd"/>
             <w:r>
@@ -11155,7 +11690,7 @@
                 <w:rFonts w:ascii="Times New Roman" w:hAnsi="Times New Roman" w:cs="Times New Roman"/>
                 <w:color w:val="0F1115"/>
               </w:rPr>
-              <w:t>author_id</w:t>
+              <w:t>keyword_id</w:t>
             </w:r>
             <w:proofErr w:type="spellEnd"/>
             <w:r>
@@ -11185,6 +11720,7 @@
                 <w:color w:val="0F1115"/>
               </w:rPr>
             </w:pPr>
+            <w:proofErr w:type="spellStart"/>
             <w:r>
               <w:rPr>
                 <w:rStyle w:val="af"/>
@@ -11192,30 +11728,8 @@
                 <w:b w:val="0"/>
                 <w:bCs w:val="0"/>
                 <w:color w:val="0F1115"/>
-                <w:lang w:val="en-US"/>
-              </w:rPr>
-              <w:t>document</w:t>
-            </w:r>
-            <w:r>
-              <w:rPr>
-                <w:rStyle w:val="af"/>
-                <w:rFonts w:ascii="Times New Roman" w:hAnsi="Times New Roman" w:cs="Times New Roman"/>
-                <w:b w:val="0"/>
-                <w:bCs w:val="0"/>
-                <w:color w:val="0F1115"/>
-              </w:rPr>
-              <w:t>_</w:t>
-            </w:r>
-            <w:proofErr w:type="spellStart"/>
-            <w:r>
-              <w:rPr>
-                <w:rStyle w:val="af"/>
-                <w:rFonts w:ascii="Times New Roman" w:hAnsi="Times New Roman" w:cs="Times New Roman"/>
-                <w:b w:val="0"/>
-                <w:bCs w:val="0"/>
-                <w:color w:val="0F1115"/>
-              </w:rPr>
-              <w:t>keywords</w:t>
+              </w:rPr>
+              <w:t>publication_authors</w:t>
             </w:r>
             <w:proofErr w:type="spellEnd"/>
           </w:p>
@@ -11238,23 +11752,9 @@
               <w:rPr>
                 <w:rFonts w:ascii="Times New Roman" w:hAnsi="Times New Roman" w:cs="Times New Roman"/>
                 <w:color w:val="0F1115"/>
-              </w:rPr>
-              <w:t xml:space="preserve">Связь многие-ко-многим между </w:t>
-            </w:r>
-            <w:r>
-              <w:rPr>
-                <w:rFonts w:ascii="Times New Roman" w:hAnsi="Times New Roman" w:cs="Times New Roman"/>
-                <w:color w:val="0F1115"/>
                 <w:lang w:val="ru-RU"/>
               </w:rPr>
-              <w:t>документами</w:t>
-            </w:r>
-            <w:r>
-              <w:rPr>
-                <w:rFonts w:ascii="Times New Roman" w:hAnsi="Times New Roman" w:cs="Times New Roman"/>
-                <w:color w:val="0F1115"/>
-              </w:rPr>
-              <w:t xml:space="preserve"> и ключевыми словами</w:t>
+              <w:t>Связь многие-ко-многим между публикацией и авторами</w:t>
             </w:r>
           </w:p>
         </w:tc>
@@ -11271,21 +11771,6 @@
                 <w:color w:val="0F1115"/>
               </w:rPr>
             </w:pPr>
-            <w:r>
-              <w:rPr>
-                <w:rFonts w:ascii="Times New Roman" w:hAnsi="Times New Roman" w:cs="Times New Roman"/>
-                <w:color w:val="0F1115"/>
-                <w:lang w:val="en-US"/>
-              </w:rPr>
-              <w:t>id, document</w:t>
-            </w:r>
-            <w:r>
-              <w:rPr>
-                <w:rFonts w:ascii="Times New Roman" w:hAnsi="Times New Roman" w:cs="Times New Roman"/>
-                <w:color w:val="0F1115"/>
-              </w:rPr>
-              <w:t>_</w:t>
-            </w:r>
             <w:proofErr w:type="spellStart"/>
             <w:r>
               <w:rPr>
@@ -11308,7 +11793,23 @@
                 <w:rFonts w:ascii="Times New Roman" w:hAnsi="Times New Roman" w:cs="Times New Roman"/>
                 <w:color w:val="0F1115"/>
               </w:rPr>
-              <w:t>keyword_id</w:t>
+              <w:t>publication_id</w:t>
+            </w:r>
+            <w:proofErr w:type="spellEnd"/>
+            <w:r>
+              <w:rPr>
+                <w:rFonts w:ascii="Times New Roman" w:hAnsi="Times New Roman" w:cs="Times New Roman"/>
+                <w:color w:val="0F1115"/>
+              </w:rPr>
+              <w:t xml:space="preserve">, </w:t>
+            </w:r>
+            <w:proofErr w:type="spellStart"/>
+            <w:r>
+              <w:rPr>
+                <w:rFonts w:ascii="Times New Roman" w:hAnsi="Times New Roman" w:cs="Times New Roman"/>
+                <w:color w:val="0F1115"/>
+              </w:rPr>
+              <w:t>author_id</w:t>
             </w:r>
             <w:proofErr w:type="spellEnd"/>
           </w:p>
@@ -11332,6 +11833,241 @@
                 <w:rFonts w:ascii="Times New Roman" w:hAnsi="Times New Roman" w:cs="Times New Roman"/>
                 <w:color w:val="0F1115"/>
               </w:rPr>
+              <w:t>publications</w:t>
+            </w:r>
+            <w:proofErr w:type="spellEnd"/>
+            <w:r>
+              <w:rPr>
+                <w:rFonts w:ascii="Times New Roman" w:hAnsi="Times New Roman" w:cs="Times New Roman"/>
+                <w:color w:val="0F1115"/>
+              </w:rPr>
+              <w:t xml:space="preserve"> (</w:t>
+            </w:r>
+            <w:proofErr w:type="spellStart"/>
+            <w:r>
+              <w:rPr>
+                <w:rFonts w:ascii="Times New Roman" w:hAnsi="Times New Roman" w:cs="Times New Roman"/>
+                <w:color w:val="0F1115"/>
+              </w:rPr>
+              <w:t>publication_id</w:t>
+            </w:r>
+            <w:proofErr w:type="spellEnd"/>
+            <w:r>
+              <w:rPr>
+                <w:rFonts w:ascii="Times New Roman" w:hAnsi="Times New Roman" w:cs="Times New Roman"/>
+                <w:color w:val="0F1115"/>
+              </w:rPr>
+              <w:t>),</w:t>
+            </w:r>
+          </w:p>
+          <w:p>
+            <w:pPr>
+              <w:jc w:val="both"/>
+              <w:rPr>
+                <w:rFonts w:ascii="Times New Roman" w:hAnsi="Times New Roman" w:cs="Times New Roman"/>
+                <w:color w:val="0F1115"/>
+              </w:rPr>
+            </w:pPr>
+            <w:proofErr w:type="spellStart"/>
+            <w:r>
+              <w:rPr>
+                <w:rFonts w:ascii="Times New Roman" w:hAnsi="Times New Roman" w:cs="Times New Roman"/>
+                <w:color w:val="0F1115"/>
+              </w:rPr>
+              <w:t>accounts</w:t>
+            </w:r>
+            <w:proofErr w:type="spellEnd"/>
+            <w:r>
+              <w:rPr>
+                <w:rFonts w:ascii="Times New Roman" w:hAnsi="Times New Roman" w:cs="Times New Roman"/>
+                <w:color w:val="0F1115"/>
+              </w:rPr>
+              <w:t xml:space="preserve"> (</w:t>
+            </w:r>
+            <w:proofErr w:type="spellStart"/>
+            <w:r>
+              <w:rPr>
+                <w:rFonts w:ascii="Times New Roman" w:hAnsi="Times New Roman" w:cs="Times New Roman"/>
+                <w:color w:val="0F1115"/>
+              </w:rPr>
+              <w:t>author_id</w:t>
+            </w:r>
+            <w:proofErr w:type="spellEnd"/>
+            <w:r>
+              <w:rPr>
+                <w:rFonts w:ascii="Times New Roman" w:hAnsi="Times New Roman" w:cs="Times New Roman"/>
+                <w:color w:val="0F1115"/>
+              </w:rPr>
+              <w:t>)</w:t>
+            </w:r>
+          </w:p>
+        </w:tc>
+      </w:tr>
+      <w:tr>
+        <w:tc>
+          <w:tcPr>
+            <w:tcW w:w="2349" w:type="dxa"/>
+            <w:vAlign w:val="center"/>
+          </w:tcPr>
+          <w:p>
+            <w:pPr>
+              <w:jc w:val="both"/>
+              <w:rPr>
+                <w:rStyle w:val="af"/>
+                <w:rFonts w:ascii="Times New Roman" w:hAnsi="Times New Roman" w:cs="Times New Roman"/>
+                <w:b w:val="0"/>
+                <w:bCs w:val="0"/>
+                <w:color w:val="0F1115"/>
+                <w:lang w:val="en-US"/>
+              </w:rPr>
+            </w:pPr>
+            <w:r>
+              <w:rPr>
+                <w:rStyle w:val="af"/>
+                <w:rFonts w:ascii="Times New Roman" w:hAnsi="Times New Roman" w:cs="Times New Roman"/>
+                <w:b w:val="0"/>
+                <w:bCs w:val="0"/>
+                <w:color w:val="0F1115"/>
+                <w:lang w:val="en-US"/>
+              </w:rPr>
+              <w:t>document</w:t>
+            </w:r>
+            <w:r>
+              <w:rPr>
+                <w:rStyle w:val="af"/>
+                <w:rFonts w:ascii="Times New Roman" w:hAnsi="Times New Roman" w:cs="Times New Roman"/>
+                <w:b w:val="0"/>
+                <w:bCs w:val="0"/>
+                <w:color w:val="0F1115"/>
+              </w:rPr>
+              <w:t>_</w:t>
+            </w:r>
+            <w:proofErr w:type="spellStart"/>
+            <w:r>
+              <w:rPr>
+                <w:rStyle w:val="af"/>
+                <w:rFonts w:ascii="Times New Roman" w:hAnsi="Times New Roman" w:cs="Times New Roman"/>
+                <w:b w:val="0"/>
+                <w:bCs w:val="0"/>
+                <w:color w:val="0F1115"/>
+              </w:rPr>
+              <w:t>keywords</w:t>
+            </w:r>
+            <w:proofErr w:type="spellEnd"/>
+          </w:p>
+        </w:tc>
+        <w:tc>
+          <w:tcPr>
+            <w:tcW w:w="2346" w:type="dxa"/>
+            <w:vAlign w:val="center"/>
+          </w:tcPr>
+          <w:p>
+            <w:pPr>
+              <w:jc w:val="both"/>
+              <w:rPr>
+                <w:rFonts w:ascii="Times New Roman" w:hAnsi="Times New Roman" w:cs="Times New Roman"/>
+                <w:color w:val="0F1115"/>
+              </w:rPr>
+            </w:pPr>
+            <w:r>
+              <w:rPr>
+                <w:rFonts w:ascii="Times New Roman" w:hAnsi="Times New Roman" w:cs="Times New Roman"/>
+                <w:color w:val="0F1115"/>
+              </w:rPr>
+              <w:t xml:space="preserve">Связь многие-ко-многим между </w:t>
+            </w:r>
+            <w:r>
+              <w:rPr>
+                <w:rFonts w:ascii="Times New Roman" w:hAnsi="Times New Roman" w:cs="Times New Roman"/>
+                <w:color w:val="0F1115"/>
+                <w:lang w:val="ru-RU"/>
+              </w:rPr>
+              <w:t>документами</w:t>
+            </w:r>
+            <w:r>
+              <w:rPr>
+                <w:rFonts w:ascii="Times New Roman" w:hAnsi="Times New Roman" w:cs="Times New Roman"/>
+                <w:color w:val="0F1115"/>
+              </w:rPr>
+              <w:t xml:space="preserve"> и ключевыми словами</w:t>
+            </w:r>
+          </w:p>
+        </w:tc>
+        <w:tc>
+          <w:tcPr>
+            <w:tcW w:w="2323" w:type="dxa"/>
+            <w:vAlign w:val="center"/>
+          </w:tcPr>
+          <w:p>
+            <w:pPr>
+              <w:jc w:val="both"/>
+              <w:rPr>
+                <w:rFonts w:ascii="Times New Roman" w:hAnsi="Times New Roman" w:cs="Times New Roman"/>
+                <w:color w:val="0F1115"/>
+                <w:lang w:val="en-US"/>
+              </w:rPr>
+            </w:pPr>
+            <w:r>
+              <w:rPr>
+                <w:rFonts w:ascii="Times New Roman" w:hAnsi="Times New Roman" w:cs="Times New Roman"/>
+                <w:color w:val="0F1115"/>
+                <w:lang w:val="en-US"/>
+              </w:rPr>
+              <w:t>id, document</w:t>
+            </w:r>
+            <w:r>
+              <w:rPr>
+                <w:rFonts w:ascii="Times New Roman" w:hAnsi="Times New Roman" w:cs="Times New Roman"/>
+                <w:color w:val="0F1115"/>
+              </w:rPr>
+              <w:t>_</w:t>
+            </w:r>
+            <w:proofErr w:type="spellStart"/>
+            <w:r>
+              <w:rPr>
+                <w:rFonts w:ascii="Times New Roman" w:hAnsi="Times New Roman" w:cs="Times New Roman"/>
+                <w:color w:val="0F1115"/>
+              </w:rPr>
+              <w:t>id</w:t>
+            </w:r>
+            <w:proofErr w:type="spellEnd"/>
+            <w:r>
+              <w:rPr>
+                <w:rFonts w:ascii="Times New Roman" w:hAnsi="Times New Roman" w:cs="Times New Roman"/>
+                <w:color w:val="0F1115"/>
+              </w:rPr>
+              <w:t xml:space="preserve">, </w:t>
+            </w:r>
+            <w:proofErr w:type="spellStart"/>
+            <w:r>
+              <w:rPr>
+                <w:rFonts w:ascii="Times New Roman" w:hAnsi="Times New Roman" w:cs="Times New Roman"/>
+                <w:color w:val="0F1115"/>
+              </w:rPr>
+              <w:t>keyword_id</w:t>
+            </w:r>
+            <w:proofErr w:type="spellEnd"/>
+          </w:p>
+        </w:tc>
+        <w:tc>
+          <w:tcPr>
+            <w:tcW w:w="2327" w:type="dxa"/>
+            <w:vAlign w:val="center"/>
+          </w:tcPr>
+          <w:p>
+            <w:pPr>
+              <w:jc w:val="both"/>
+              <w:rPr>
+                <w:rFonts w:ascii="Times New Roman" w:hAnsi="Times New Roman" w:cs="Times New Roman"/>
+                <w:color w:val="0F1115"/>
+              </w:rPr>
+            </w:pPr>
+            <w:proofErr w:type="spellStart"/>
+            <w:r>
+              <w:rPr>
+                <w:rFonts w:ascii="Times New Roman" w:hAnsi="Times New Roman" w:cs="Times New Roman"/>
+                <w:color w:val="0F1115"/>
+              </w:rPr>
               <w:t>document</w:t>
             </w:r>
             <w:r>
@@ -11411,20 +12147,172 @@
     <w:p>
       <w:pPr>
         <w:spacing w:after="0"/>
+        <w:jc w:val="both"/>
+        <w:rPr>
+          <w:rFonts w:ascii="Times New Roman" w:hAnsi="Times New Roman" w:cs="Times New Roman"/>
+          <w:sz w:val="28"/>
+          <w:szCs w:val="28"/>
+          <w:lang w:val="ru-RU"/>
+        </w:rPr>
+      </w:pPr>
+    </w:p>
+    <w:p>
+      <w:pPr>
+        <w:spacing w:after="0"/>
+        <w:ind w:firstLine="720"/>
+        <w:jc w:val="both"/>
+        <w:rPr>
+          <w:rFonts w:ascii="Times New Roman" w:hAnsi="Times New Roman" w:cs="Times New Roman"/>
+          <w:sz w:val="28"/>
+          <w:szCs w:val="28"/>
+          <w:lang w:val="ru-RU"/>
+        </w:rPr>
+      </w:pPr>
+      <w:r>
+        <w:rPr>
+          <w:rFonts w:ascii="Times New Roman" w:hAnsi="Times New Roman" w:cs="Times New Roman"/>
+          <w:sz w:val="28"/>
+          <w:szCs w:val="28"/>
+          <w:lang w:val="ru-RU"/>
+        </w:rPr>
+        <w:t>Схема базы данных с указанием всех сущностей, их связей и тип</w:t>
+      </w:r>
+      <w:r>
+        <w:rPr>
+          <w:rFonts w:ascii="Times New Roman" w:hAnsi="Times New Roman" w:cs="Times New Roman"/>
+          <w:sz w:val="28"/>
+          <w:szCs w:val="28"/>
+          <w:lang w:val="ru-RU"/>
+        </w:rPr>
+        <w:t xml:space="preserve">ов </w:t>
+      </w:r>
+      <w:r>
+        <w:rPr>
+          <w:rFonts w:ascii="Times New Roman" w:hAnsi="Times New Roman" w:cs="Times New Roman"/>
+          <w:sz w:val="28"/>
+          <w:szCs w:val="28"/>
+          <w:lang w:val="ru-RU"/>
+        </w:rPr>
+        <w:t>атрибутов представлена на рисунке 3.2.</w:t>
+      </w:r>
+    </w:p>
+    <w:p>
+      <w:pPr>
+        <w:spacing w:after="0"/>
+        <w:jc w:val="both"/>
+        <w:rPr>
+          <w:rFonts w:ascii="Times New Roman" w:hAnsi="Times New Roman" w:cs="Times New Roman"/>
+          <w:sz w:val="28"/>
+          <w:szCs w:val="28"/>
+          <w:lang w:val="ru-RU"/>
+        </w:rPr>
+      </w:pPr>
+    </w:p>
+    <w:p>
+      <w:pPr>
+        <w:spacing w:after="0"/>
+        <w:jc w:val="both"/>
+        <w:rPr>
+          <w:rFonts w:ascii="Times New Roman" w:hAnsi="Times New Roman" w:cs="Times New Roman"/>
+          <w:sz w:val="28"/>
+          <w:szCs w:val="28"/>
+          <w:lang w:val="ru-RU"/>
+        </w:rPr>
+      </w:pPr>
+      <w:r>
+        <w:rPr>
+          <w:rFonts w:ascii="Times New Roman" w:hAnsi="Times New Roman" w:cs="Times New Roman"/>
+          <w:sz w:val="28"/>
+          <w:szCs w:val="28"/>
+          <w:lang w:val="en-US"/>
+        </w:rPr>
+        <w:drawing>
+          <wp:inline distT="0" distB="0" distL="0" distR="0" wp14:anchorId="6AA01477" wp14:editId="09F68BD2">
+            <wp:extent cx="5940425" cy="4263390"/>
+            <wp:effectExtent l="0" t="0" r="3175" b="3810"/>
+            <wp:docPr id="3" name="Рисунок 3"/>
+            <wp:cNvGraphicFramePr>
+              <a:graphicFrameLocks xmlns:a="http://schemas.openxmlformats.org/drawingml/2006/main" noChangeAspect="1"/>
+            </wp:cNvGraphicFramePr>
+            <a:graphic xmlns:a="http://schemas.openxmlformats.org/drawingml/2006/main">
+              <a:graphicData uri="http://schemas.openxmlformats.org/drawingml/2006/picture">
+                <pic:pic xmlns:pic="http://schemas.openxmlformats.org/drawingml/2006/picture">
+                  <pic:nvPicPr>
+                    <pic:cNvPr id="1" name=""/>
+                    <pic:cNvPicPr/>
+                  </pic:nvPicPr>
+                  <pic:blipFill>
+                    <a:blip r:embed="rId12"/>
+                    <a:stretch>
+                      <a:fillRect/>
+                    </a:stretch>
+                  </pic:blipFill>
+                  <pic:spPr>
+                    <a:xfrm>
+                      <a:off x="0" y="0"/>
+                      <a:ext cx="5940425" cy="4263390"/>
+                    </a:xfrm>
+                    <a:prstGeom prst="rect">
+                      <a:avLst/>
+                    </a:prstGeom>
+                  </pic:spPr>
+                </pic:pic>
+              </a:graphicData>
+            </a:graphic>
+          </wp:inline>
+        </w:drawing>
+      </w:r>
+    </w:p>
+    <w:p>
+      <w:pPr>
+        <w:jc w:val="center"/>
+        <w:rPr>
+          <w:rFonts w:ascii="Times New Roman" w:hAnsi="Times New Roman" w:cs="Times New Roman"/>
+          <w:color w:val="000000" w:themeColor="text1"/>
+          <w:sz w:val="28"/>
+          <w:szCs w:val="28"/>
+          <w:lang w:val="ru-RU"/>
+        </w:rPr>
+      </w:pPr>
+      <w:r>
+        <w:rPr>
+          <w:rFonts w:ascii="Times New Roman" w:hAnsi="Times New Roman" w:cs="Times New Roman"/>
+          <w:color w:val="000000" w:themeColor="text1"/>
+          <w:sz w:val="28"/>
+          <w:szCs w:val="28"/>
+          <w:lang w:val="ru-RU"/>
+        </w:rPr>
+        <w:t>Рисунок 3.2 – Схема базы данных</w:t>
+      </w:r>
+    </w:p>
+    <w:p>
+      <w:pPr>
+        <w:rPr>
+          <w:rFonts w:ascii="Times New Roman" w:hAnsi="Times New Roman" w:cs="Times New Roman"/>
+          <w:color w:val="000000" w:themeColor="text1"/>
+          <w:sz w:val="28"/>
+          <w:szCs w:val="28"/>
+          <w:lang w:val="ru-RU"/>
+        </w:rPr>
+      </w:pPr>
+      <w:r>
+        <w:rPr>
+          <w:rFonts w:ascii="Times New Roman" w:hAnsi="Times New Roman" w:cs="Times New Roman"/>
+          <w:color w:val="000000" w:themeColor="text1"/>
+          <w:sz w:val="28"/>
+          <w:szCs w:val="28"/>
+          <w:lang w:val="ru-RU"/>
+        </w:rPr>
+        <w:br w:type="page"/>
+      </w:r>
+    </w:p>
+    <w:p>
+      <w:pPr>
+        <w:pStyle w:val="1"/>
         <w:ind w:firstLine="709"/>
-        <w:jc w:val="both"/>
-        <w:rPr>
-          <w:rFonts w:ascii="Times New Roman" w:hAnsi="Times New Roman" w:cs="Times New Roman"/>
-          <w:sz w:val="28"/>
-          <w:szCs w:val="28"/>
-          <w:lang w:val="en-US"/>
-        </w:rPr>
-      </w:pPr>
-    </w:p>
-    <w:p>
-      <w:pPr>
-        <w:rPr>
-          <w:rFonts w:ascii="Times New Roman" w:eastAsiaTheme="majorEastAsia" w:hAnsi="Times New Roman" w:cs="Times New Roman"/>
+        <w:jc w:val="center"/>
+        <w:rPr>
+          <w:rFonts w:ascii="Times New Roman" w:hAnsi="Times New Roman" w:cs="Times New Roman"/>
           <w:b/>
           <w:bCs/>
           <w:color w:val="000000" w:themeColor="text1"/>
@@ -11433,6 +12321,7 @@
           <w:lang w:val="en-US"/>
         </w:rPr>
       </w:pPr>
+      <w:bookmarkStart w:id="10" w:name="_Toc212587991"/>
       <w:r>
         <w:rPr>
           <w:rFonts w:ascii="Times New Roman" w:hAnsi="Times New Roman" w:cs="Times New Roman"/>
@@ -11441,16 +12330,12 @@
           <w:color w:val="000000" w:themeColor="text1"/>
           <w:sz w:val="28"/>
           <w:szCs w:val="28"/>
-          <w:lang w:val="en-US"/>
-        </w:rPr>
-        <w:br w:type="page"/>
-      </w:r>
-    </w:p>
-    <w:p>
-      <w:pPr>
-        <w:pStyle w:val="1"/>
-        <w:ind w:firstLine="709"/>
-        <w:jc w:val="center"/>
+          <w:lang w:val="ru-RU"/>
+        </w:rPr>
+        <w:lastRenderedPageBreak/>
+        <w:t>СПИСОК</w:t>
+      </w:r>
+      <w:r>
         <w:rPr>
           <w:rFonts w:ascii="Times New Roman" w:hAnsi="Times New Roman" w:cs="Times New Roman"/>
           <w:b/>
@@ -11460,8 +12345,8 @@
           <w:szCs w:val="28"/>
           <w:lang w:val="en-US"/>
         </w:rPr>
-      </w:pPr>
-      <w:bookmarkStart w:id="10" w:name="_Toc212587991"/>
+        <w:t xml:space="preserve"> </w:t>
+      </w:r>
       <w:r>
         <w:rPr>
           <w:rFonts w:ascii="Times New Roman" w:hAnsi="Times New Roman" w:cs="Times New Roman"/>
@@ -11472,8 +12357,7 @@
           <w:szCs w:val="28"/>
           <w:lang w:val="ru-RU"/>
         </w:rPr>
-        <w:lastRenderedPageBreak/>
-        <w:t>СПИСОК</w:t>
+        <w:t>ИСПОЛЬЗУЕМЫХ</w:t>
       </w:r>
       <w:r>
         <w:rPr>
@@ -11497,30 +12381,6 @@
           <w:szCs w:val="28"/>
           <w:lang w:val="ru-RU"/>
         </w:rPr>
-        <w:t>ИСПОЛЬЗУЕМЫХ</w:t>
-      </w:r>
-      <w:r>
-        <w:rPr>
-          <w:rFonts w:ascii="Times New Roman" w:hAnsi="Times New Roman" w:cs="Times New Roman"/>
-          <w:b/>
-          <w:bCs/>
-          <w:color w:val="000000" w:themeColor="text1"/>
-          <w:sz w:val="28"/>
-          <w:szCs w:val="28"/>
-          <w:lang w:val="en-US"/>
-        </w:rPr>
-        <w:t xml:space="preserve"> </w:t>
-      </w:r>
-      <w:r>
-        <w:rPr>
-          <w:rFonts w:ascii="Times New Roman" w:hAnsi="Times New Roman" w:cs="Times New Roman"/>
-          <w:b/>
-          <w:bCs/>
-          <w:color w:val="000000" w:themeColor="text1"/>
-          <w:sz w:val="28"/>
-          <w:szCs w:val="28"/>
-          <w:lang w:val="ru-RU"/>
-        </w:rPr>
         <w:t>ИСТОЧНИКОВ</w:t>
       </w:r>
       <w:bookmarkEnd w:id="10"/>
@@ -11712,7 +12572,7 @@
         </w:rPr>
         <w:t xml:space="preserve"> </w:t>
       </w:r>
-      <w:hyperlink r:id="rId12" w:history="1">
+      <w:hyperlink r:id="rId13" w:history="1">
         <w:r>
           <w:rPr>
             <w:rStyle w:val="ad"/>
@@ -11859,6 +12719,393 @@
 <file path=word/numbering.xml><?xml version="1.0" encoding="utf-8"?>
 <w:numbering xmlns:wpc="http://schemas.microsoft.com/office/word/2010/wordprocessingCanvas" xmlns:cx="http://schemas.microsoft.com/office/drawing/2014/chartex" xmlns:cx1="http://schemas.microsoft.com/office/drawing/2015/9/8/chartex" xmlns:cx2="http://schemas.microsoft.com/office/drawing/2015/10/21/chartex" xmlns:cx3="http://schemas.microsoft.com/office/drawing/2016/5/9/chartex" xmlns:cx4="http://schemas.microsoft.com/office/drawing/2016/5/10/chartex" xmlns:cx5="http://schemas.microsoft.com/office/drawing/2016/5/11/chartex" xmlns:cx6="http://schemas.microsoft.com/office/drawing/2016/5/12/chartex" xmlns:cx7="http://schemas.microsoft.com/office/drawing/2016/5/13/chartex" xmlns:cx8="http://schemas.microsoft.com/office/drawing/2016/5/14/chartex" xmlns:mc="http://schemas.openxmlformats.org/markup-compatibility/2006" xmlns:aink="http://schemas.microsoft.com/office/drawing/2016/ink" xmlns:am3d="http://schemas.microsoft.com/office/drawing/2017/model3d" xmlns:o="urn:schemas-microsoft-com:office:office" xmlns:oel="http://schemas.microsoft.com/office/2019/extlst" xmlns:r="http://schemas.openxmlformats.org/officeDocument/2006/relationships" xmlns:m="http://schemas.openxmlformats.org/officeDocument/2006/math" xmlns:v="urn:schemas-microsoft-com:vml" xmlns:wp14="http://schemas.microsoft.com/office/word/2010/wordprocessingDrawing" xmlns:wp="http://schemas.openxmlformats.org/drawingml/2006/wordprocessingDrawing" xmlns:w10="urn:schemas-microsoft-com:office:word" xmlns:w="http://schemas.openxmlformats.org/wordprocessingml/2006/main" xmlns:w14="http://schemas.microsoft.com/office/word/2010/wordml" xmlns:w15="http://schemas.microsoft.com/office/word/2012/wordml" xmlns:w16cex="http://schemas.microsoft.com/office/word/2018/wordml/cex" xmlns:w16cid="http://schemas.microsoft.com/office/word/2016/wordml/cid" xmlns:w16="http://schemas.microsoft.com/office/word/2018/wordml" xmlns:w16sdtdh="http://schemas.microsoft.com/office/word/2020/wordml/sdtdatahash" xmlns:w16se="http://schemas.microsoft.com/office/word/2015/wordml/symex" xmlns:wpg="http://schemas.microsoft.com/office/word/2010/wordprocessingGroup" xmlns:wpi="http://schemas.microsoft.com/office/word/2010/wordprocessingInk" xmlns:wne="http://schemas.microsoft.com/office/word/2006/wordml" xmlns:wps="http://schemas.microsoft.com/office/word/2010/wordprocessingShape" mc:Ignorable="w14 w15 w16se w16cid w16 w16cex w16sdtdh wp14">
   <w:abstractNum w:abstractNumId="0" w15:restartNumberingAfterBreak="0">
+    <w:nsid w:val="045E2AEF"/>
+    <w:multiLevelType w:val="multilevel"/>
+    <w:tmpl w:val="859C372C"/>
+    <w:lvl w:ilvl="0">
+      <w:start w:val="1"/>
+      <w:numFmt w:val="bullet"/>
+      <w:lvlText w:val=""/>
+      <w:lvlJc w:val="left"/>
+      <w:pPr>
+        <w:tabs>
+          <w:tab w:val="num" w:pos="720"/>
+        </w:tabs>
+        <w:ind w:left="720" w:hanging="360"/>
+      </w:pPr>
+      <w:rPr>
+        <w:rFonts w:ascii="Symbol" w:hAnsi="Symbol" w:hint="default"/>
+        <w:sz w:val="20"/>
+      </w:rPr>
+    </w:lvl>
+    <w:lvl w:ilvl="1" w:tentative="1">
+      <w:start w:val="1"/>
+      <w:numFmt w:val="bullet"/>
+      <w:lvlText w:val="o"/>
+      <w:lvlJc w:val="left"/>
+      <w:pPr>
+        <w:tabs>
+          <w:tab w:val="num" w:pos="1440"/>
+        </w:tabs>
+        <w:ind w:left="1440" w:hanging="360"/>
+      </w:pPr>
+      <w:rPr>
+        <w:rFonts w:ascii="Courier New" w:hAnsi="Courier New" w:hint="default"/>
+        <w:sz w:val="20"/>
+      </w:rPr>
+    </w:lvl>
+    <w:lvl w:ilvl="2" w:tentative="1">
+      <w:start w:val="1"/>
+      <w:numFmt w:val="bullet"/>
+      <w:lvlText w:val=""/>
+      <w:lvlJc w:val="left"/>
+      <w:pPr>
+        <w:tabs>
+          <w:tab w:val="num" w:pos="2160"/>
+        </w:tabs>
+        <w:ind w:left="2160" w:hanging="360"/>
+      </w:pPr>
+      <w:rPr>
+        <w:rFonts w:ascii="Wingdings" w:hAnsi="Wingdings" w:hint="default"/>
+        <w:sz w:val="20"/>
+      </w:rPr>
+    </w:lvl>
+    <w:lvl w:ilvl="3" w:tentative="1">
+      <w:start w:val="1"/>
+      <w:numFmt w:val="bullet"/>
+      <w:lvlText w:val=""/>
+      <w:lvlJc w:val="left"/>
+      <w:pPr>
+        <w:tabs>
+          <w:tab w:val="num" w:pos="2880"/>
+        </w:tabs>
+        <w:ind w:left="2880" w:hanging="360"/>
+      </w:pPr>
+      <w:rPr>
+        <w:rFonts w:ascii="Wingdings" w:hAnsi="Wingdings" w:hint="default"/>
+        <w:sz w:val="20"/>
+      </w:rPr>
+    </w:lvl>
+    <w:lvl w:ilvl="4" w:tentative="1">
+      <w:start w:val="1"/>
+      <w:numFmt w:val="bullet"/>
+      <w:lvlText w:val=""/>
+      <w:lvlJc w:val="left"/>
+      <w:pPr>
+        <w:tabs>
+          <w:tab w:val="num" w:pos="3600"/>
+        </w:tabs>
+        <w:ind w:left="3600" w:hanging="360"/>
+      </w:pPr>
+      <w:rPr>
+        <w:rFonts w:ascii="Wingdings" w:hAnsi="Wingdings" w:hint="default"/>
+        <w:sz w:val="20"/>
+      </w:rPr>
+    </w:lvl>
+    <w:lvl w:ilvl="5" w:tentative="1">
+      <w:start w:val="1"/>
+      <w:numFmt w:val="bullet"/>
+      <w:lvlText w:val=""/>
+      <w:lvlJc w:val="left"/>
+      <w:pPr>
+        <w:tabs>
+          <w:tab w:val="num" w:pos="4320"/>
+        </w:tabs>
+        <w:ind w:left="4320" w:hanging="360"/>
+      </w:pPr>
+      <w:rPr>
+        <w:rFonts w:ascii="Wingdings" w:hAnsi="Wingdings" w:hint="default"/>
+        <w:sz w:val="20"/>
+      </w:rPr>
+    </w:lvl>
+    <w:lvl w:ilvl="6" w:tentative="1">
+      <w:start w:val="1"/>
+      <w:numFmt w:val="bullet"/>
+      <w:lvlText w:val=""/>
+      <w:lvlJc w:val="left"/>
+      <w:pPr>
+        <w:tabs>
+          <w:tab w:val="num" w:pos="5040"/>
+        </w:tabs>
+        <w:ind w:left="5040" w:hanging="360"/>
+      </w:pPr>
+      <w:rPr>
+        <w:rFonts w:ascii="Wingdings" w:hAnsi="Wingdings" w:hint="default"/>
+        <w:sz w:val="20"/>
+      </w:rPr>
+    </w:lvl>
+    <w:lvl w:ilvl="7" w:tentative="1">
+      <w:start w:val="1"/>
+      <w:numFmt w:val="bullet"/>
+      <w:lvlText w:val=""/>
+      <w:lvlJc w:val="left"/>
+      <w:pPr>
+        <w:tabs>
+          <w:tab w:val="num" w:pos="5760"/>
+        </w:tabs>
+        <w:ind w:left="5760" w:hanging="360"/>
+      </w:pPr>
+      <w:rPr>
+        <w:rFonts w:ascii="Wingdings" w:hAnsi="Wingdings" w:hint="default"/>
+        <w:sz w:val="20"/>
+      </w:rPr>
+    </w:lvl>
+    <w:lvl w:ilvl="8" w:tentative="1">
+      <w:start w:val="1"/>
+      <w:numFmt w:val="bullet"/>
+      <w:lvlText w:val=""/>
+      <w:lvlJc w:val="left"/>
+      <w:pPr>
+        <w:tabs>
+          <w:tab w:val="num" w:pos="6480"/>
+        </w:tabs>
+        <w:ind w:left="6480" w:hanging="360"/>
+      </w:pPr>
+      <w:rPr>
+        <w:rFonts w:ascii="Wingdings" w:hAnsi="Wingdings" w:hint="default"/>
+        <w:sz w:val="20"/>
+      </w:rPr>
+    </w:lvl>
+  </w:abstractNum>
+  <w:abstractNum w:abstractNumId="1" w15:restartNumberingAfterBreak="0">
+    <w:nsid w:val="1089181E"/>
+    <w:multiLevelType w:val="multilevel"/>
+    <w:tmpl w:val="D5940D22"/>
+    <w:lvl w:ilvl="0">
+      <w:start w:val="1"/>
+      <w:numFmt w:val="bullet"/>
+      <w:lvlText w:val=""/>
+      <w:lvlJc w:val="left"/>
+      <w:pPr>
+        <w:tabs>
+          <w:tab w:val="num" w:pos="720"/>
+        </w:tabs>
+        <w:ind w:left="720" w:hanging="360"/>
+      </w:pPr>
+      <w:rPr>
+        <w:rFonts w:ascii="Symbol" w:hAnsi="Symbol" w:hint="default"/>
+        <w:sz w:val="20"/>
+      </w:rPr>
+    </w:lvl>
+    <w:lvl w:ilvl="1" w:tentative="1">
+      <w:start w:val="1"/>
+      <w:numFmt w:val="bullet"/>
+      <w:lvlText w:val="o"/>
+      <w:lvlJc w:val="left"/>
+      <w:pPr>
+        <w:tabs>
+          <w:tab w:val="num" w:pos="1440"/>
+        </w:tabs>
+        <w:ind w:left="1440" w:hanging="360"/>
+      </w:pPr>
+      <w:rPr>
+        <w:rFonts w:ascii="Courier New" w:hAnsi="Courier New" w:hint="default"/>
+        <w:sz w:val="20"/>
+      </w:rPr>
+    </w:lvl>
+    <w:lvl w:ilvl="2" w:tentative="1">
+      <w:start w:val="1"/>
+      <w:numFmt w:val="bullet"/>
+      <w:lvlText w:val=""/>
+      <w:lvlJc w:val="left"/>
+      <w:pPr>
+        <w:tabs>
+          <w:tab w:val="num" w:pos="2160"/>
+        </w:tabs>
+        <w:ind w:left="2160" w:hanging="360"/>
+      </w:pPr>
+      <w:rPr>
+        <w:rFonts w:ascii="Wingdings" w:hAnsi="Wingdings" w:hint="default"/>
+        <w:sz w:val="20"/>
+      </w:rPr>
+    </w:lvl>
+    <w:lvl w:ilvl="3" w:tentative="1">
+      <w:start w:val="1"/>
+      <w:numFmt w:val="bullet"/>
+      <w:lvlText w:val=""/>
+      <w:lvlJc w:val="left"/>
+      <w:pPr>
+        <w:tabs>
+          <w:tab w:val="num" w:pos="2880"/>
+        </w:tabs>
+        <w:ind w:left="2880" w:hanging="360"/>
+      </w:pPr>
+      <w:rPr>
+        <w:rFonts w:ascii="Wingdings" w:hAnsi="Wingdings" w:hint="default"/>
+        <w:sz w:val="20"/>
+      </w:rPr>
+    </w:lvl>
+    <w:lvl w:ilvl="4" w:tentative="1">
+      <w:start w:val="1"/>
+      <w:numFmt w:val="bullet"/>
+      <w:lvlText w:val=""/>
+      <w:lvlJc w:val="left"/>
+      <w:pPr>
+        <w:tabs>
+          <w:tab w:val="num" w:pos="3600"/>
+        </w:tabs>
+        <w:ind w:left="3600" w:hanging="360"/>
+      </w:pPr>
+      <w:rPr>
+        <w:rFonts w:ascii="Wingdings" w:hAnsi="Wingdings" w:hint="default"/>
+        <w:sz w:val="20"/>
+      </w:rPr>
+    </w:lvl>
+    <w:lvl w:ilvl="5" w:tentative="1">
+      <w:start w:val="1"/>
+      <w:numFmt w:val="bullet"/>
+      <w:lvlText w:val=""/>
+      <w:lvlJc w:val="left"/>
+      <w:pPr>
+        <w:tabs>
+          <w:tab w:val="num" w:pos="4320"/>
+        </w:tabs>
+        <w:ind w:left="4320" w:hanging="360"/>
+      </w:pPr>
+      <w:rPr>
+        <w:rFonts w:ascii="Wingdings" w:hAnsi="Wingdings" w:hint="default"/>
+        <w:sz w:val="20"/>
+      </w:rPr>
+    </w:lvl>
+    <w:lvl w:ilvl="6" w:tentative="1">
+      <w:start w:val="1"/>
+      <w:numFmt w:val="bullet"/>
+      <w:lvlText w:val=""/>
+      <w:lvlJc w:val="left"/>
+      <w:pPr>
+        <w:tabs>
+          <w:tab w:val="num" w:pos="5040"/>
+        </w:tabs>
+        <w:ind w:left="5040" w:hanging="360"/>
+      </w:pPr>
+      <w:rPr>
+        <w:rFonts w:ascii="Wingdings" w:hAnsi="Wingdings" w:hint="default"/>
+        <w:sz w:val="20"/>
+      </w:rPr>
+    </w:lvl>
+    <w:lvl w:ilvl="7" w:tentative="1">
+      <w:start w:val="1"/>
+      <w:numFmt w:val="bullet"/>
+      <w:lvlText w:val=""/>
+      <w:lvlJc w:val="left"/>
+      <w:pPr>
+        <w:tabs>
+          <w:tab w:val="num" w:pos="5760"/>
+        </w:tabs>
+        <w:ind w:left="5760" w:hanging="360"/>
+      </w:pPr>
+      <w:rPr>
+        <w:rFonts w:ascii="Wingdings" w:hAnsi="Wingdings" w:hint="default"/>
+        <w:sz w:val="20"/>
+      </w:rPr>
+    </w:lvl>
+    <w:lvl w:ilvl="8" w:tentative="1">
+      <w:start w:val="1"/>
+      <w:numFmt w:val="bullet"/>
+      <w:lvlText w:val=""/>
+      <w:lvlJc w:val="left"/>
+      <w:pPr>
+        <w:tabs>
+          <w:tab w:val="num" w:pos="6480"/>
+        </w:tabs>
+        <w:ind w:left="6480" w:hanging="360"/>
+      </w:pPr>
+      <w:rPr>
+        <w:rFonts w:ascii="Wingdings" w:hAnsi="Wingdings" w:hint="default"/>
+        <w:sz w:val="20"/>
+      </w:rPr>
+    </w:lvl>
+  </w:abstractNum>
+  <w:abstractNum w:abstractNumId="2" w15:restartNumberingAfterBreak="0">
+    <w:nsid w:val="17CE6518"/>
+    <w:multiLevelType w:val="hybridMultilevel"/>
+    <w:tmpl w:val="1E76E80A"/>
+    <w:lvl w:ilvl="0" w:tplc="7756C3A4">
+      <w:start w:val="1"/>
+      <w:numFmt w:val="decimal"/>
+      <w:lvlText w:val="%1)"/>
+      <w:lvlJc w:val="left"/>
+      <w:pPr>
+        <w:ind w:left="1069" w:hanging="360"/>
+      </w:pPr>
+      <w:rPr>
+        <w:rFonts w:hint="default"/>
+      </w:rPr>
+    </w:lvl>
+    <w:lvl w:ilvl="1" w:tplc="20000019" w:tentative="1">
+      <w:start w:val="1"/>
+      <w:numFmt w:val="lowerLetter"/>
+      <w:lvlText w:val="%2."/>
+      <w:lvlJc w:val="left"/>
+      <w:pPr>
+        <w:ind w:left="1789" w:hanging="360"/>
+      </w:pPr>
+    </w:lvl>
+    <w:lvl w:ilvl="2" w:tplc="2000001B" w:tentative="1">
+      <w:start w:val="1"/>
+      <w:numFmt w:val="lowerRoman"/>
+      <w:lvlText w:val="%3."/>
+      <w:lvlJc w:val="right"/>
+      <w:pPr>
+        <w:ind w:left="2509" w:hanging="180"/>
+      </w:pPr>
+    </w:lvl>
+    <w:lvl w:ilvl="3" w:tplc="2000000F" w:tentative="1">
+      <w:start w:val="1"/>
+      <w:numFmt w:val="decimal"/>
+      <w:lvlText w:val="%4."/>
+      <w:lvlJc w:val="left"/>
+      <w:pPr>
+        <w:ind w:left="3229" w:hanging="360"/>
+      </w:pPr>
+    </w:lvl>
+    <w:lvl w:ilvl="4" w:tplc="20000019" w:tentative="1">
+      <w:start w:val="1"/>
+      <w:numFmt w:val="lowerLetter"/>
+      <w:lvlText w:val="%5."/>
+      <w:lvlJc w:val="left"/>
+      <w:pPr>
+        <w:ind w:left="3949" w:hanging="360"/>
+      </w:pPr>
+    </w:lvl>
+    <w:lvl w:ilvl="5" w:tplc="2000001B" w:tentative="1">
+      <w:start w:val="1"/>
+      <w:numFmt w:val="lowerRoman"/>
+      <w:lvlText w:val="%6."/>
+      <w:lvlJc w:val="right"/>
+      <w:pPr>
+        <w:ind w:left="4669" w:hanging="180"/>
+      </w:pPr>
+    </w:lvl>
+    <w:lvl w:ilvl="6" w:tplc="2000000F" w:tentative="1">
+      <w:start w:val="1"/>
+      <w:numFmt w:val="decimal"/>
+      <w:lvlText w:val="%7."/>
+      <w:lvlJc w:val="left"/>
+      <w:pPr>
+        <w:ind w:left="5389" w:hanging="360"/>
+      </w:pPr>
+    </w:lvl>
+    <w:lvl w:ilvl="7" w:tplc="20000019" w:tentative="1">
+      <w:start w:val="1"/>
+      <w:numFmt w:val="lowerLetter"/>
+      <w:lvlText w:val="%8."/>
+      <w:lvlJc w:val="left"/>
+      <w:pPr>
+        <w:ind w:left="6109" w:hanging="360"/>
+      </w:pPr>
+    </w:lvl>
+    <w:lvl w:ilvl="8" w:tplc="2000001B" w:tentative="1">
+      <w:start w:val="1"/>
+      <w:numFmt w:val="lowerRoman"/>
+      <w:lvlText w:val="%9."/>
+      <w:lvlJc w:val="right"/>
+      <w:pPr>
+        <w:ind w:left="6829" w:hanging="180"/>
+      </w:pPr>
+    </w:lvl>
+  </w:abstractNum>
+  <w:abstractNum w:abstractNumId="3" w15:restartNumberingAfterBreak="0">
     <w:nsid w:val="2C0163AC"/>
     <w:multiLevelType w:val="hybridMultilevel"/>
     <w:tmpl w:val="C50CE284"/>
@@ -11970,7 +13217,7 @@
       </w:rPr>
     </w:lvl>
   </w:abstractNum>
-  <w:abstractNum w:abstractNumId="1" w15:restartNumberingAfterBreak="0">
+  <w:abstractNum w:abstractNumId="4" w15:restartNumberingAfterBreak="0">
     <w:nsid w:val="37BA16A7"/>
     <w:multiLevelType w:val="hybridMultilevel"/>
     <w:tmpl w:val="529CBA26"/>
@@ -12083,7 +13330,7 @@
       </w:rPr>
     </w:lvl>
   </w:abstractNum>
-  <w:abstractNum w:abstractNumId="2" w15:restartNumberingAfterBreak="0">
+  <w:abstractNum w:abstractNumId="5" w15:restartNumberingAfterBreak="0">
     <w:nsid w:val="45A51C0C"/>
     <w:multiLevelType w:val="hybridMultilevel"/>
     <w:tmpl w:val="14B48572"/>
@@ -12172,7 +13419,7 @@
       </w:pPr>
     </w:lvl>
   </w:abstractNum>
-  <w:abstractNum w:abstractNumId="3" w15:restartNumberingAfterBreak="0">
+  <w:abstractNum w:abstractNumId="6" w15:restartNumberingAfterBreak="0">
     <w:nsid w:val="4E1C4B94"/>
     <w:multiLevelType w:val="hybridMultilevel"/>
     <w:tmpl w:val="82B01CDA"/>
@@ -12286,7 +13533,7 @@
       </w:rPr>
     </w:lvl>
   </w:abstractNum>
-  <w:abstractNum w:abstractNumId="4" w15:restartNumberingAfterBreak="0">
+  <w:abstractNum w:abstractNumId="7" w15:restartNumberingAfterBreak="0">
     <w:nsid w:val="5B1C118F"/>
     <w:multiLevelType w:val="hybridMultilevel"/>
     <w:tmpl w:val="8CCA897E"/>
@@ -12375,7 +13622,7 @@
       </w:pPr>
     </w:lvl>
   </w:abstractNum>
-  <w:abstractNum w:abstractNumId="5" w15:restartNumberingAfterBreak="0">
+  <w:abstractNum w:abstractNumId="8" w15:restartNumberingAfterBreak="0">
     <w:nsid w:val="5E7A45D7"/>
     <w:multiLevelType w:val="hybridMultilevel"/>
     <w:tmpl w:val="3CD88D5C"/>
@@ -12488,7 +13735,7 @@
       </w:rPr>
     </w:lvl>
   </w:abstractNum>
-  <w:abstractNum w:abstractNumId="6" w15:restartNumberingAfterBreak="0">
+  <w:abstractNum w:abstractNumId="9" w15:restartNumberingAfterBreak="0">
     <w:nsid w:val="5EF23D71"/>
     <w:multiLevelType w:val="hybridMultilevel"/>
     <w:tmpl w:val="8B245BC4"/>
@@ -12601,7 +13848,7 @@
       </w:rPr>
     </w:lvl>
   </w:abstractNum>
-  <w:abstractNum w:abstractNumId="7" w15:restartNumberingAfterBreak="0">
+  <w:abstractNum w:abstractNumId="10" w15:restartNumberingAfterBreak="0">
     <w:nsid w:val="623271D4"/>
     <w:multiLevelType w:val="hybridMultilevel"/>
     <w:tmpl w:val="B01CB82A"/>
@@ -12690,7 +13937,7 @@
       </w:pPr>
     </w:lvl>
   </w:abstractNum>
-  <w:abstractNum w:abstractNumId="8" w15:restartNumberingAfterBreak="0">
+  <w:abstractNum w:abstractNumId="11" w15:restartNumberingAfterBreak="0">
     <w:nsid w:val="64F43389"/>
     <w:multiLevelType w:val="hybridMultilevel"/>
     <w:tmpl w:val="7B0AC9BC"/>
@@ -12803,7 +14050,7 @@
       </w:rPr>
     </w:lvl>
   </w:abstractNum>
-  <w:abstractNum w:abstractNumId="9" w15:restartNumberingAfterBreak="0">
+  <w:abstractNum w:abstractNumId="12" w15:restartNumberingAfterBreak="0">
     <w:nsid w:val="7B5F4B2C"/>
     <w:multiLevelType w:val="hybridMultilevel"/>
     <w:tmpl w:val="38CC6924"/>
@@ -12916,7 +14163,7 @@
       </w:rPr>
     </w:lvl>
   </w:abstractNum>
-  <w:abstractNum w:abstractNumId="10" w15:restartNumberingAfterBreak="0">
+  <w:abstractNum w:abstractNumId="13" w15:restartNumberingAfterBreak="0">
     <w:nsid w:val="7F3F74EE"/>
     <w:multiLevelType w:val="hybridMultilevel"/>
     <w:tmpl w:val="45344E46"/>
@@ -13030,37 +14277,46 @@
     </w:lvl>
   </w:abstractNum>
   <w:num w:numId="1" w16cid:durableId="769816498">
+    <w:abstractNumId w:val="7"/>
+  </w:num>
+  <w:num w:numId="2" w16cid:durableId="1101756052">
+    <w:abstractNumId w:val="10"/>
+  </w:num>
+  <w:num w:numId="3" w16cid:durableId="1881894974">
     <w:abstractNumId w:val="4"/>
   </w:num>
-  <w:num w:numId="2" w16cid:durableId="1101756052">
-    <w:abstractNumId w:val="7"/>
+  <w:num w:numId="4" w16cid:durableId="2132897951">
+    <w:abstractNumId w:val="9"/>
   </w:num>
-  <w:num w:numId="3" w16cid:durableId="1881894974">
+  <w:num w:numId="5" w16cid:durableId="845287200">
+    <w:abstractNumId w:val="8"/>
+  </w:num>
+  <w:num w:numId="6" w16cid:durableId="29889726">
+    <w:abstractNumId w:val="11"/>
+  </w:num>
+  <w:num w:numId="7" w16cid:durableId="395011220">
+    <w:abstractNumId w:val="3"/>
+  </w:num>
+  <w:num w:numId="8" w16cid:durableId="1055467598">
+    <w:abstractNumId w:val="13"/>
+  </w:num>
+  <w:num w:numId="9" w16cid:durableId="1242908769">
+    <w:abstractNumId w:val="12"/>
+  </w:num>
+  <w:num w:numId="10" w16cid:durableId="216354753">
+    <w:abstractNumId w:val="5"/>
+  </w:num>
+  <w:num w:numId="11" w16cid:durableId="1700200988">
+    <w:abstractNumId w:val="6"/>
+  </w:num>
+  <w:num w:numId="12" w16cid:durableId="228541208">
     <w:abstractNumId w:val="1"/>
   </w:num>
-  <w:num w:numId="4" w16cid:durableId="2132897951">
-    <w:abstractNumId w:val="6"/>
-  </w:num>
-  <w:num w:numId="5" w16cid:durableId="845287200">
-    <w:abstractNumId w:val="5"/>
-  </w:num>
-  <w:num w:numId="6" w16cid:durableId="29889726">
-    <w:abstractNumId w:val="8"/>
-  </w:num>
-  <w:num w:numId="7" w16cid:durableId="395011220">
-    <w:abstractNumId w:val="0"/>
-  </w:num>
-  <w:num w:numId="8" w16cid:durableId="1055467598">
-    <w:abstractNumId w:val="10"/>
-  </w:num>
-  <w:num w:numId="9" w16cid:durableId="1242908769">
-    <w:abstractNumId w:val="9"/>
-  </w:num>
-  <w:num w:numId="10" w16cid:durableId="216354753">
+  <w:num w:numId="13" w16cid:durableId="1058019413">
     <w:abstractNumId w:val="2"/>
   </w:num>
-  <w:num w:numId="11" w16cid:durableId="1700200988">
-    <w:abstractNumId w:val="3"/>
+  <w:num w:numId="14" w16cid:durableId="307563918">
+    <w:abstractNumId w:val="0"/>
   </w:num>
 </w:numbering>
 </file>
@@ -13667,7 +14923,6 @@
   <w:style w:type="character" w:default="1" w:styleId="a0">
     <w:name w:val="Default Paragraph Font"/>
     <w:uiPriority w:val="1"/>
-    <w:semiHidden/>
     <w:unhideWhenUsed/>
   </w:style>
   <w:style w:type="table" w:default="1" w:styleId="a1">
@@ -14078,6 +15333,33 @@
       <w:shd w:val="clear" w:color="auto" w:fill="E1DFDD"/>
     </w:rPr>
   </w:style>
+  <w:style w:type="paragraph" w:customStyle="1" w:styleId="ds-markdown-paragraph">
+    <w:name w:val="ds-markdown-paragraph"/>
+    <w:basedOn w:val="a"/>
+    <w:rsid w:val="00757E0A"/>
+    <w:pPr>
+      <w:spacing w:before="100" w:beforeAutospacing="1" w:after="100" w:afterAutospacing="1" w:line="240" w:lineRule="auto"/>
+    </w:pPr>
+    <w:rPr>
+      <w:rFonts w:ascii="Times New Roman" w:eastAsia="Times New Roman" w:hAnsi="Times New Roman" w:cs="Times New Roman"/>
+      <w:kern w:val="0"/>
+      <w:lang w:val="ru-BY" w:eastAsia="ru-BY"/>
+      <w14:ligatures w14:val="none"/>
+    </w:rPr>
+  </w:style>
+  <w:style w:type="character" w:styleId="HTML">
+    <w:name w:val="HTML Code"/>
+    <w:basedOn w:val="a0"/>
+    <w:uiPriority w:val="99"/>
+    <w:semiHidden/>
+    <w:unhideWhenUsed/>
+    <w:rsid w:val="00757E0A"/>
+    <w:rPr>
+      <w:rFonts w:ascii="Courier New" w:eastAsia="Times New Roman" w:hAnsi="Courier New" w:cs="Courier New"/>
+      <w:sz w:val="20"/>
+      <w:szCs w:val="20"/>
+    </w:rPr>
+  </w:style>
 </w:styles>
 </file>
 

</xml_diff>